<commit_message>
Modificação do arquivo doc
</commit_message>
<xml_diff>
--- a/resultado.docx
+++ b/resultado.docx
@@ -150,18 +150,8 @@
           <w:b/>
           <w:sz w:val="24"/>
         </w:rPr>
-        <w:t xml:space="preserve">URL da página no </w:t>
-      </w:r>
-      <w:proofErr w:type="spellStart"/>
-      <w:r>
-        <w:rPr>
-          <w:rFonts w:ascii="Arial" w:hAnsi="Arial" w:cs="Arial"/>
-          <w:b/>
-          <w:sz w:val="24"/>
-        </w:rPr>
-        <w:t>gitpages</w:t>
-      </w:r>
-      <w:proofErr w:type="spellEnd"/>
+        <w:t>URL da página no gitpages</w:t>
+      </w:r>
       <w:r>
         <w:rPr>
           <w:rFonts w:ascii="Arial" w:hAnsi="Arial" w:cs="Arial"/>
@@ -247,7 +237,9 @@
       <w:r>
         <w:rPr>
           <w:rFonts w:ascii="Arial" w:hAnsi="Arial" w:cs="Arial"/>
-          <w:sz w:val="24"/>
+          <w:noProof/>
+          <w:sz w:val="24"/>
+          <w:lang w:eastAsia="pt-BR"/>
         </w:rPr>
         <w:drawing>
           <wp:inline distT="0" distB="0" distL="0" distR="0" wp14:anchorId="7DDEC57E" wp14:editId="500F689F">
@@ -322,7 +314,9 @@
       <w:r>
         <w:rPr>
           <w:rFonts w:ascii="Arial" w:hAnsi="Arial" w:cs="Arial"/>
-          <w:sz w:val="24"/>
+          <w:noProof/>
+          <w:sz w:val="24"/>
+          <w:lang w:eastAsia="pt-BR"/>
         </w:rPr>
         <w:drawing>
           <wp:inline distT="0" distB="0" distL="0" distR="0" wp14:anchorId="62E49759" wp14:editId="68145305">
@@ -404,7 +398,9 @@
       <w:r>
         <w:rPr>
           <w:rFonts w:ascii="Arial" w:hAnsi="Arial" w:cs="Arial"/>
-          <w:sz w:val="24"/>
+          <w:noProof/>
+          <w:sz w:val="24"/>
+          <w:lang w:eastAsia="pt-BR"/>
         </w:rPr>
         <w:drawing>
           <wp:inline distT="0" distB="0" distL="0" distR="0" wp14:anchorId="47F85E87" wp14:editId="49EB4FF3">
@@ -479,7 +475,9 @@
       <w:r>
         <w:rPr>
           <w:rFonts w:ascii="Arial" w:hAnsi="Arial" w:cs="Arial"/>
-          <w:sz w:val="24"/>
+          <w:noProof/>
+          <w:sz w:val="24"/>
+          <w:lang w:eastAsia="pt-BR"/>
         </w:rPr>
         <w:drawing>
           <wp:inline distT="0" distB="0" distL="0" distR="0" wp14:anchorId="2A5244DE" wp14:editId="20E041AA">
@@ -561,7 +559,9 @@
       <w:r>
         <w:rPr>
           <w:rFonts w:ascii="Arial" w:hAnsi="Arial" w:cs="Arial"/>
-          <w:sz w:val="24"/>
+          <w:noProof/>
+          <w:sz w:val="24"/>
+          <w:lang w:eastAsia="pt-BR"/>
         </w:rPr>
         <w:drawing>
           <wp:inline distT="0" distB="0" distL="0" distR="0" wp14:anchorId="1CCA7089" wp14:editId="507DFEED">
@@ -636,7 +636,9 @@
       <w:r>
         <w:rPr>
           <w:rFonts w:ascii="Arial" w:hAnsi="Arial" w:cs="Arial"/>
-          <w:sz w:val="24"/>
+          <w:noProof/>
+          <w:sz w:val="24"/>
+          <w:lang w:eastAsia="pt-BR"/>
         </w:rPr>
         <w:drawing>
           <wp:inline distT="0" distB="0" distL="0" distR="0" wp14:anchorId="48B12332" wp14:editId="3E073239">
@@ -673,6 +675,55 @@
             </a:graphic>
           </wp:inline>
         </w:drawing>
+      </w:r>
+    </w:p>
+    <w:p>
+      <w:pPr>
+        <w:rPr>
+          <w:rFonts w:ascii="Arial" w:hAnsi="Arial" w:cs="Arial"/>
+          <w:sz w:val="24"/>
+        </w:rPr>
+      </w:pPr>
+      <w:r>
+        <w:rPr>
+          <w:rFonts w:ascii="Arial" w:hAnsi="Arial" w:cs="Arial"/>
+          <w:sz w:val="24"/>
+        </w:rPr>
+        <w:br w:type="page"/>
+      </w:r>
+    </w:p>
+    <w:p>
+      <w:pPr>
+        <w:jc w:val="both"/>
+        <w:rPr>
+          <w:rFonts w:ascii="Arial" w:hAnsi="Arial" w:cs="Arial"/>
+          <w:sz w:val="24"/>
+        </w:rPr>
+      </w:pPr>
+      <w:r>
+        <w:rPr>
+          <w:rFonts w:ascii="Arial" w:hAnsi="Arial" w:cs="Arial"/>
+          <w:b/>
+          <w:sz w:val="24"/>
+        </w:rPr>
+        <w:lastRenderedPageBreak/>
+        <w:t>Enunciado CSS:</w:t>
+      </w:r>
+    </w:p>
+    <w:p>
+      <w:pPr>
+        <w:jc w:val="both"/>
+        <w:rPr>
+          <w:rFonts w:ascii="Arial" w:hAnsi="Arial" w:cs="Arial"/>
+          <w:sz w:val="24"/>
+        </w:rPr>
+      </w:pPr>
+      <w:r>
+        <w:rPr>
+          <w:rFonts w:ascii="Arial" w:hAnsi="Arial" w:cs="Arial"/>
+          <w:sz w:val="24"/>
+        </w:rPr>
+        <w:t>Código</w:t>
       </w:r>
       <w:bookmarkStart w:id="0" w:name="_GoBack"/>
       <w:bookmarkEnd w:id="0"/>

</xml_diff>

<commit_message>
Prints dos códigos adicionados a resultado
</commit_message>
<xml_diff>
--- a/resultado.docx
+++ b/resultado.docx
@@ -237,14 +237,12 @@
       <w:r>
         <w:rPr>
           <w:rFonts w:ascii="Arial" w:hAnsi="Arial" w:cs="Arial"/>
-          <w:noProof/>
-          <w:sz w:val="24"/>
-          <w:lang w:eastAsia="pt-BR"/>
+          <w:sz w:val="24"/>
         </w:rPr>
         <w:drawing>
-          <wp:inline distT="0" distB="0" distL="0" distR="0" wp14:anchorId="7DDEC57E" wp14:editId="500F689F">
-            <wp:extent cx="5400040" cy="3590290"/>
-            <wp:effectExtent l="0" t="0" r="0" b="0"/>
+          <wp:inline distT="0" distB="0" distL="0" distR="0" wp14:anchorId="43FE7C8A" wp14:editId="2D18973E">
+            <wp:extent cx="5400040" cy="3270250"/>
+            <wp:effectExtent l="0" t="0" r="0" b="6350"/>
             <wp:docPr id="1" name="Imagem 1"/>
             <wp:cNvGraphicFramePr>
               <a:graphicFrameLocks xmlns:a="http://schemas.openxmlformats.org/drawingml/2006/main" noChangeAspect="1"/>
@@ -265,7 +263,7 @@
                   <pic:spPr>
                     <a:xfrm>
                       <a:off x="0" y="0"/>
-                      <a:ext cx="5400040" cy="3590290"/>
+                      <a:ext cx="5400040" cy="3270250"/>
                     </a:xfrm>
                     <a:prstGeom prst="rect">
                       <a:avLst/>
@@ -314,15 +312,13 @@
       <w:r>
         <w:rPr>
           <w:rFonts w:ascii="Arial" w:hAnsi="Arial" w:cs="Arial"/>
-          <w:noProof/>
-          <w:sz w:val="24"/>
-          <w:lang w:eastAsia="pt-BR"/>
+          <w:sz w:val="24"/>
         </w:rPr>
         <w:drawing>
-          <wp:inline distT="0" distB="0" distL="0" distR="0" wp14:anchorId="62E49759" wp14:editId="68145305">
-            <wp:extent cx="5400040" cy="2157730"/>
+          <wp:inline distT="0" distB="0" distL="0" distR="0" wp14:anchorId="506ECFD4" wp14:editId="7A96935D">
+            <wp:extent cx="5400040" cy="3239770"/>
             <wp:effectExtent l="0" t="0" r="0" b="0"/>
-            <wp:docPr id="2" name="Imagem 2"/>
+            <wp:docPr id="3" name="Imagem 3"/>
             <wp:cNvGraphicFramePr>
               <a:graphicFrameLocks xmlns:a="http://schemas.openxmlformats.org/drawingml/2006/main" noChangeAspect="1"/>
             </wp:cNvGraphicFramePr>
@@ -342,7 +338,7 @@
                   <pic:spPr>
                     <a:xfrm>
                       <a:off x="0" y="0"/>
-                      <a:ext cx="5400040" cy="2157730"/>
+                      <a:ext cx="5400040" cy="3239770"/>
                     </a:xfrm>
                     <a:prstGeom prst="rect">
                       <a:avLst/>
@@ -398,15 +394,13 @@
       <w:r>
         <w:rPr>
           <w:rFonts w:ascii="Arial" w:hAnsi="Arial" w:cs="Arial"/>
-          <w:noProof/>
-          <w:sz w:val="24"/>
-          <w:lang w:eastAsia="pt-BR"/>
+          <w:sz w:val="24"/>
         </w:rPr>
         <w:drawing>
-          <wp:inline distT="0" distB="0" distL="0" distR="0" wp14:anchorId="47F85E87" wp14:editId="49EB4FF3">
-            <wp:extent cx="5400040" cy="3557905"/>
-            <wp:effectExtent l="0" t="0" r="0" b="4445"/>
-            <wp:docPr id="4" name="Imagem 4"/>
+          <wp:inline distT="0" distB="0" distL="0" distR="0" wp14:anchorId="5D807766" wp14:editId="07ED8543">
+            <wp:extent cx="5400040" cy="3496945"/>
+            <wp:effectExtent l="0" t="0" r="0" b="8255"/>
+            <wp:docPr id="9" name="Imagem 9"/>
             <wp:cNvGraphicFramePr>
               <a:graphicFrameLocks xmlns:a="http://schemas.openxmlformats.org/drawingml/2006/main" noChangeAspect="1"/>
             </wp:cNvGraphicFramePr>
@@ -426,7 +420,7 @@
                   <pic:spPr>
                     <a:xfrm>
                       <a:off x="0" y="0"/>
-                      <a:ext cx="5400040" cy="3557905"/>
+                      <a:ext cx="5400040" cy="3496945"/>
                     </a:xfrm>
                     <a:prstGeom prst="rect">
                       <a:avLst/>
@@ -475,15 +469,13 @@
       <w:r>
         <w:rPr>
           <w:rFonts w:ascii="Arial" w:hAnsi="Arial" w:cs="Arial"/>
-          <w:noProof/>
-          <w:sz w:val="24"/>
-          <w:lang w:eastAsia="pt-BR"/>
+          <w:sz w:val="24"/>
         </w:rPr>
         <w:drawing>
-          <wp:inline distT="0" distB="0" distL="0" distR="0" wp14:anchorId="2A5244DE" wp14:editId="20E041AA">
-            <wp:extent cx="5400040" cy="3472815"/>
-            <wp:effectExtent l="0" t="0" r="0" b="0"/>
-            <wp:docPr id="5" name="Imagem 5"/>
+          <wp:inline distT="0" distB="0" distL="0" distR="0" wp14:anchorId="34397081" wp14:editId="0ECB4BC1">
+            <wp:extent cx="5400040" cy="3554730"/>
+            <wp:effectExtent l="0" t="0" r="0" b="7620"/>
+            <wp:docPr id="10" name="Imagem 10"/>
             <wp:cNvGraphicFramePr>
               <a:graphicFrameLocks xmlns:a="http://schemas.openxmlformats.org/drawingml/2006/main" noChangeAspect="1"/>
             </wp:cNvGraphicFramePr>
@@ -503,7 +495,7 @@
                   <pic:spPr>
                     <a:xfrm>
                       <a:off x="0" y="0"/>
-                      <a:ext cx="5400040" cy="3472815"/>
+                      <a:ext cx="5400040" cy="3554730"/>
                     </a:xfrm>
                     <a:prstGeom prst="rect">
                       <a:avLst/>
@@ -559,15 +551,13 @@
       <w:r>
         <w:rPr>
           <w:rFonts w:ascii="Arial" w:hAnsi="Arial" w:cs="Arial"/>
-          <w:noProof/>
-          <w:sz w:val="24"/>
-          <w:lang w:eastAsia="pt-BR"/>
+          <w:sz w:val="24"/>
         </w:rPr>
         <w:drawing>
-          <wp:inline distT="0" distB="0" distL="0" distR="0" wp14:anchorId="1CCA7089" wp14:editId="507DFEED">
-            <wp:extent cx="5400040" cy="3081020"/>
-            <wp:effectExtent l="0" t="0" r="0" b="5080"/>
-            <wp:docPr id="6" name="Imagem 6"/>
+          <wp:inline distT="0" distB="0" distL="0" distR="0" wp14:anchorId="1E1F31DC" wp14:editId="4BBD9169">
+            <wp:extent cx="5400040" cy="3011170"/>
+            <wp:effectExtent l="0" t="0" r="0" b="0"/>
+            <wp:docPr id="11" name="Imagem 11"/>
             <wp:cNvGraphicFramePr>
               <a:graphicFrameLocks xmlns:a="http://schemas.openxmlformats.org/drawingml/2006/main" noChangeAspect="1"/>
             </wp:cNvGraphicFramePr>
@@ -587,7 +577,7 @@
                   <pic:spPr>
                     <a:xfrm>
                       <a:off x="0" y="0"/>
-                      <a:ext cx="5400040" cy="3081020"/>
+                      <a:ext cx="5400040" cy="3011170"/>
                     </a:xfrm>
                     <a:prstGeom prst="rect">
                       <a:avLst/>
@@ -636,15 +626,13 @@
       <w:r>
         <w:rPr>
           <w:rFonts w:ascii="Arial" w:hAnsi="Arial" w:cs="Arial"/>
-          <w:noProof/>
-          <w:sz w:val="24"/>
-          <w:lang w:eastAsia="pt-BR"/>
+          <w:sz w:val="24"/>
         </w:rPr>
         <w:drawing>
-          <wp:inline distT="0" distB="0" distL="0" distR="0" wp14:anchorId="48B12332" wp14:editId="3E073239">
-            <wp:extent cx="5400040" cy="1314450"/>
-            <wp:effectExtent l="0" t="0" r="0" b="0"/>
-            <wp:docPr id="7" name="Imagem 7"/>
+          <wp:inline distT="0" distB="0" distL="0" distR="0" wp14:anchorId="4C75E155" wp14:editId="1ED00C6D">
+            <wp:extent cx="5400040" cy="1652270"/>
+            <wp:effectExtent l="0" t="0" r="0" b="5080"/>
+            <wp:docPr id="12" name="Imagem 12"/>
             <wp:cNvGraphicFramePr>
               <a:graphicFrameLocks xmlns:a="http://schemas.openxmlformats.org/drawingml/2006/main" noChangeAspect="1"/>
             </wp:cNvGraphicFramePr>
@@ -664,7 +652,7 @@
                   <pic:spPr>
                     <a:xfrm>
                       <a:off x="0" y="0"/>
-                      <a:ext cx="5400040" cy="1314450"/>
+                      <a:ext cx="5400040" cy="1652270"/>
                     </a:xfrm>
                     <a:prstGeom prst="rect">
                       <a:avLst/>
@@ -725,6 +713,685 @@
         </w:rPr>
         <w:t>Código</w:t>
       </w:r>
+      <w:r>
+        <w:rPr>
+          <w:rFonts w:ascii="Arial" w:hAnsi="Arial" w:cs="Arial"/>
+          <w:sz w:val="24"/>
+        </w:rPr>
+        <w:t xml:space="preserve"> css do “estilo-home” (pt1)</w:t>
+      </w:r>
+    </w:p>
+    <w:p>
+      <w:pPr>
+        <w:jc w:val="both"/>
+        <w:rPr>
+          <w:rFonts w:ascii="Arial" w:hAnsi="Arial" w:cs="Arial"/>
+          <w:sz w:val="24"/>
+        </w:rPr>
+      </w:pPr>
+      <w:r>
+        <w:rPr>
+          <w:noProof/>
+          <w:lang w:eastAsia="pt-BR"/>
+        </w:rPr>
+        <w:drawing>
+          <wp:inline distT="0" distB="0" distL="0" distR="0" wp14:anchorId="25558753" wp14:editId="3C892D8E">
+            <wp:extent cx="3083602" cy="3858491"/>
+            <wp:effectExtent l="0" t="0" r="2540" b="8890"/>
+            <wp:docPr id="16" name="Imagem 16"/>
+            <wp:cNvGraphicFramePr>
+              <a:graphicFrameLocks xmlns:a="http://schemas.openxmlformats.org/drawingml/2006/main" noChangeAspect="1"/>
+            </wp:cNvGraphicFramePr>
+            <a:graphic xmlns:a="http://schemas.openxmlformats.org/drawingml/2006/main">
+              <a:graphicData uri="http://schemas.openxmlformats.org/drawingml/2006/picture">
+                <pic:pic xmlns:pic="http://schemas.openxmlformats.org/drawingml/2006/picture">
+                  <pic:nvPicPr>
+                    <pic:cNvPr id="1" name=""/>
+                    <pic:cNvPicPr/>
+                  </pic:nvPicPr>
+                  <pic:blipFill>
+                    <a:blip r:embed="rId13"/>
+                    <a:stretch>
+                      <a:fillRect/>
+                    </a:stretch>
+                  </pic:blipFill>
+                  <pic:spPr>
+                    <a:xfrm>
+                      <a:off x="0" y="0"/>
+                      <a:ext cx="3091860" cy="3868825"/>
+                    </a:xfrm>
+                    <a:prstGeom prst="rect">
+                      <a:avLst/>
+                    </a:prstGeom>
+                  </pic:spPr>
+                </pic:pic>
+              </a:graphicData>
+            </a:graphic>
+          </wp:inline>
+        </w:drawing>
+      </w:r>
+    </w:p>
+    <w:p>
+      <w:pPr>
+        <w:jc w:val="both"/>
+        <w:rPr>
+          <w:rFonts w:ascii="Arial" w:hAnsi="Arial" w:cs="Arial"/>
+          <w:sz w:val="24"/>
+        </w:rPr>
+      </w:pPr>
+      <w:r>
+        <w:rPr>
+          <w:rFonts w:ascii="Arial" w:hAnsi="Arial" w:cs="Arial"/>
+          <w:sz w:val="24"/>
+        </w:rPr>
+        <w:t>Código css do “estilo-home”</w:t>
+      </w:r>
+      <w:r>
+        <w:rPr>
+          <w:rFonts w:ascii="Arial" w:hAnsi="Arial" w:cs="Arial"/>
+          <w:sz w:val="24"/>
+        </w:rPr>
+        <w:t xml:space="preserve"> (pt2</w:t>
+      </w:r>
+      <w:r>
+        <w:rPr>
+          <w:rFonts w:ascii="Arial" w:hAnsi="Arial" w:cs="Arial"/>
+          <w:sz w:val="24"/>
+        </w:rPr>
+        <w:t>)</w:t>
+      </w:r>
+    </w:p>
+    <w:p>
+      <w:pPr>
+        <w:jc w:val="both"/>
+        <w:rPr>
+          <w:rFonts w:ascii="Arial" w:hAnsi="Arial" w:cs="Arial"/>
+          <w:sz w:val="24"/>
+        </w:rPr>
+      </w:pPr>
+      <w:r>
+        <w:rPr>
+          <w:noProof/>
+          <w:lang w:eastAsia="pt-BR"/>
+        </w:rPr>
+        <w:drawing>
+          <wp:inline distT="0" distB="0" distL="0" distR="0" wp14:anchorId="5FEA246A" wp14:editId="6DBB5436">
+            <wp:extent cx="3034145" cy="3971078"/>
+            <wp:effectExtent l="0" t="0" r="0" b="0"/>
+            <wp:docPr id="17" name="Imagem 17"/>
+            <wp:cNvGraphicFramePr>
+              <a:graphicFrameLocks xmlns:a="http://schemas.openxmlformats.org/drawingml/2006/main" noChangeAspect="1"/>
+            </wp:cNvGraphicFramePr>
+            <a:graphic xmlns:a="http://schemas.openxmlformats.org/drawingml/2006/main">
+              <a:graphicData uri="http://schemas.openxmlformats.org/drawingml/2006/picture">
+                <pic:pic xmlns:pic="http://schemas.openxmlformats.org/drawingml/2006/picture">
+                  <pic:nvPicPr>
+                    <pic:cNvPr id="1" name=""/>
+                    <pic:cNvPicPr/>
+                  </pic:nvPicPr>
+                  <pic:blipFill>
+                    <a:blip r:embed="rId14"/>
+                    <a:stretch>
+                      <a:fillRect/>
+                    </a:stretch>
+                  </pic:blipFill>
+                  <pic:spPr>
+                    <a:xfrm>
+                      <a:off x="0" y="0"/>
+                      <a:ext cx="3061242" cy="4006543"/>
+                    </a:xfrm>
+                    <a:prstGeom prst="rect">
+                      <a:avLst/>
+                    </a:prstGeom>
+                  </pic:spPr>
+                </pic:pic>
+              </a:graphicData>
+            </a:graphic>
+          </wp:inline>
+        </w:drawing>
+      </w:r>
+    </w:p>
+    <w:p>
+      <w:pPr>
+        <w:rPr>
+          <w:rFonts w:ascii="Arial" w:hAnsi="Arial" w:cs="Arial"/>
+          <w:sz w:val="24"/>
+        </w:rPr>
+      </w:pPr>
+      <w:r>
+        <w:rPr>
+          <w:rFonts w:ascii="Arial" w:hAnsi="Arial" w:cs="Arial"/>
+          <w:sz w:val="24"/>
+        </w:rPr>
+        <w:br w:type="page"/>
+      </w:r>
+      <w:r>
+        <w:rPr>
+          <w:rFonts w:ascii="Arial" w:hAnsi="Arial" w:cs="Arial"/>
+          <w:sz w:val="24"/>
+        </w:rPr>
+        <w:lastRenderedPageBreak/>
+        <w:t>Código css do “estilo-pages”</w:t>
+      </w:r>
+      <w:r>
+        <w:rPr>
+          <w:rFonts w:ascii="Arial" w:hAnsi="Arial" w:cs="Arial"/>
+          <w:sz w:val="24"/>
+        </w:rPr>
+        <w:drawing>
+          <wp:inline distT="0" distB="0" distL="0" distR="0" wp14:anchorId="3575F942" wp14:editId="7EE878B4">
+            <wp:extent cx="5400040" cy="2703195"/>
+            <wp:effectExtent l="0" t="0" r="0" b="1905"/>
+            <wp:docPr id="18" name="Imagem 18"/>
+            <wp:cNvGraphicFramePr>
+              <a:graphicFrameLocks xmlns:a="http://schemas.openxmlformats.org/drawingml/2006/main" noChangeAspect="1"/>
+            </wp:cNvGraphicFramePr>
+            <a:graphic xmlns:a="http://schemas.openxmlformats.org/drawingml/2006/main">
+              <a:graphicData uri="http://schemas.openxmlformats.org/drawingml/2006/picture">
+                <pic:pic xmlns:pic="http://schemas.openxmlformats.org/drawingml/2006/picture">
+                  <pic:nvPicPr>
+                    <pic:cNvPr id="1" name=""/>
+                    <pic:cNvPicPr/>
+                  </pic:nvPicPr>
+                  <pic:blipFill>
+                    <a:blip r:embed="rId15"/>
+                    <a:stretch>
+                      <a:fillRect/>
+                    </a:stretch>
+                  </pic:blipFill>
+                  <pic:spPr>
+                    <a:xfrm>
+                      <a:off x="0" y="0"/>
+                      <a:ext cx="5400040" cy="2703195"/>
+                    </a:xfrm>
+                    <a:prstGeom prst="rect">
+                      <a:avLst/>
+                    </a:prstGeom>
+                  </pic:spPr>
+                </pic:pic>
+              </a:graphicData>
+            </a:graphic>
+          </wp:inline>
+        </w:drawing>
+      </w:r>
+    </w:p>
+    <w:p>
+      <w:pPr>
+        <w:rPr>
+          <w:rFonts w:ascii="Arial" w:hAnsi="Arial" w:cs="Arial"/>
+          <w:sz w:val="24"/>
+        </w:rPr>
+      </w:pPr>
+      <w:r>
+        <w:rPr>
+          <w:rFonts w:ascii="Arial" w:hAnsi="Arial" w:cs="Arial"/>
+          <w:sz w:val="24"/>
+        </w:rPr>
+        <w:t>Código css do “cabeçalho”(pt1)</w:t>
+      </w:r>
+    </w:p>
+    <w:p>
+      <w:pPr>
+        <w:rPr>
+          <w:rFonts w:ascii="Arial" w:hAnsi="Arial" w:cs="Arial"/>
+          <w:sz w:val="24"/>
+        </w:rPr>
+      </w:pPr>
+      <w:r>
+        <w:rPr>
+          <w:rFonts w:ascii="Arial" w:hAnsi="Arial" w:cs="Arial"/>
+          <w:sz w:val="24"/>
+        </w:rPr>
+        <w:drawing>
+          <wp:inline distT="0" distB="0" distL="0" distR="0" wp14:anchorId="1351AFC7" wp14:editId="2B3A7FE9">
+            <wp:extent cx="5264150" cy="2802925"/>
+            <wp:effectExtent l="0" t="0" r="0" b="0"/>
+            <wp:docPr id="20" name="Imagem 20"/>
+            <wp:cNvGraphicFramePr>
+              <a:graphicFrameLocks xmlns:a="http://schemas.openxmlformats.org/drawingml/2006/main" noChangeAspect="1"/>
+            </wp:cNvGraphicFramePr>
+            <a:graphic xmlns:a="http://schemas.openxmlformats.org/drawingml/2006/main">
+              <a:graphicData uri="http://schemas.openxmlformats.org/drawingml/2006/picture">
+                <pic:pic xmlns:pic="http://schemas.openxmlformats.org/drawingml/2006/picture">
+                  <pic:nvPicPr>
+                    <pic:cNvPr id="1" name=""/>
+                    <pic:cNvPicPr/>
+                  </pic:nvPicPr>
+                  <pic:blipFill>
+                    <a:blip r:embed="rId16"/>
+                    <a:stretch>
+                      <a:fillRect/>
+                    </a:stretch>
+                  </pic:blipFill>
+                  <pic:spPr>
+                    <a:xfrm>
+                      <a:off x="0" y="0"/>
+                      <a:ext cx="5289054" cy="2816185"/>
+                    </a:xfrm>
+                    <a:prstGeom prst="rect">
+                      <a:avLst/>
+                    </a:prstGeom>
+                  </pic:spPr>
+                </pic:pic>
+              </a:graphicData>
+            </a:graphic>
+          </wp:inline>
+        </w:drawing>
+      </w:r>
+    </w:p>
+    <w:p>
+      <w:pPr>
+        <w:rPr>
+          <w:rFonts w:ascii="Arial" w:hAnsi="Arial" w:cs="Arial"/>
+          <w:sz w:val="24"/>
+        </w:rPr>
+      </w:pPr>
+      <w:r>
+        <w:rPr>
+          <w:rFonts w:ascii="Arial" w:hAnsi="Arial" w:cs="Arial"/>
+          <w:sz w:val="24"/>
+        </w:rPr>
+        <w:t>Código css do “cabeçalho”</w:t>
+      </w:r>
+      <w:r>
+        <w:rPr>
+          <w:rFonts w:ascii="Arial" w:hAnsi="Arial" w:cs="Arial"/>
+          <w:sz w:val="24"/>
+        </w:rPr>
+        <w:t>(pt2)</w:t>
+      </w:r>
+      <w:r>
+        <w:rPr>
+          <w:rFonts w:ascii="Arial" w:hAnsi="Arial" w:cs="Arial"/>
+          <w:sz w:val="24"/>
+        </w:rPr>
+        <w:br/>
+      </w:r>
+      <w:r>
+        <w:rPr>
+          <w:rFonts w:ascii="Arial" w:hAnsi="Arial" w:cs="Arial"/>
+          <w:sz w:val="24"/>
+        </w:rPr>
+        <w:drawing>
+          <wp:inline distT="0" distB="0" distL="0" distR="0" wp14:anchorId="1FE15123" wp14:editId="64D97C13">
+            <wp:extent cx="5264727" cy="2450971"/>
+            <wp:effectExtent l="0" t="0" r="0" b="6985"/>
+            <wp:docPr id="21" name="Imagem 21"/>
+            <wp:cNvGraphicFramePr>
+              <a:graphicFrameLocks xmlns:a="http://schemas.openxmlformats.org/drawingml/2006/main" noChangeAspect="1"/>
+            </wp:cNvGraphicFramePr>
+            <a:graphic xmlns:a="http://schemas.openxmlformats.org/drawingml/2006/main">
+              <a:graphicData uri="http://schemas.openxmlformats.org/drawingml/2006/picture">
+                <pic:pic xmlns:pic="http://schemas.openxmlformats.org/drawingml/2006/picture">
+                  <pic:nvPicPr>
+                    <pic:cNvPr id="1" name=""/>
+                    <pic:cNvPicPr/>
+                  </pic:nvPicPr>
+                  <pic:blipFill>
+                    <a:blip r:embed="rId17"/>
+                    <a:stretch>
+                      <a:fillRect/>
+                    </a:stretch>
+                  </pic:blipFill>
+                  <pic:spPr>
+                    <a:xfrm>
+                      <a:off x="0" y="0"/>
+                      <a:ext cx="5273207" cy="2454919"/>
+                    </a:xfrm>
+                    <a:prstGeom prst="rect">
+                      <a:avLst/>
+                    </a:prstGeom>
+                  </pic:spPr>
+                </pic:pic>
+              </a:graphicData>
+            </a:graphic>
+          </wp:inline>
+        </w:drawing>
+      </w:r>
+    </w:p>
+    <w:p>
+      <w:pPr>
+        <w:rPr>
+          <w:rFonts w:ascii="Arial" w:hAnsi="Arial" w:cs="Arial"/>
+          <w:sz w:val="24"/>
+        </w:rPr>
+      </w:pPr>
+      <w:r>
+        <w:rPr>
+          <w:rFonts w:ascii="Arial" w:hAnsi="Arial" w:cs="Arial"/>
+          <w:sz w:val="24"/>
+        </w:rPr>
+        <w:lastRenderedPageBreak/>
+        <w:t>Código css do “rodapé”</w:t>
+      </w:r>
+    </w:p>
+    <w:p>
+      <w:pPr>
+        <w:rPr>
+          <w:rFonts w:ascii="Arial" w:hAnsi="Arial" w:cs="Arial"/>
+          <w:sz w:val="24"/>
+        </w:rPr>
+      </w:pPr>
+      <w:r>
+        <w:rPr>
+          <w:rFonts w:ascii="Arial" w:hAnsi="Arial" w:cs="Arial"/>
+          <w:sz w:val="24"/>
+        </w:rPr>
+        <w:drawing>
+          <wp:inline distT="0" distB="0" distL="0" distR="0" wp14:anchorId="4FAFFE79" wp14:editId="52DB6827">
+            <wp:extent cx="5035550" cy="2507709"/>
+            <wp:effectExtent l="0" t="0" r="0" b="6985"/>
+            <wp:docPr id="22" name="Imagem 22"/>
+            <wp:cNvGraphicFramePr>
+              <a:graphicFrameLocks xmlns:a="http://schemas.openxmlformats.org/drawingml/2006/main" noChangeAspect="1"/>
+            </wp:cNvGraphicFramePr>
+            <a:graphic xmlns:a="http://schemas.openxmlformats.org/drawingml/2006/main">
+              <a:graphicData uri="http://schemas.openxmlformats.org/drawingml/2006/picture">
+                <pic:pic xmlns:pic="http://schemas.openxmlformats.org/drawingml/2006/picture">
+                  <pic:nvPicPr>
+                    <pic:cNvPr id="1" name=""/>
+                    <pic:cNvPicPr/>
+                  </pic:nvPicPr>
+                  <pic:blipFill>
+                    <a:blip r:embed="rId18"/>
+                    <a:stretch>
+                      <a:fillRect/>
+                    </a:stretch>
+                  </pic:blipFill>
+                  <pic:spPr>
+                    <a:xfrm>
+                      <a:off x="0" y="0"/>
+                      <a:ext cx="5057968" cy="2518873"/>
+                    </a:xfrm>
+                    <a:prstGeom prst="rect">
+                      <a:avLst/>
+                    </a:prstGeom>
+                  </pic:spPr>
+                </pic:pic>
+              </a:graphicData>
+            </a:graphic>
+          </wp:inline>
+        </w:drawing>
+      </w:r>
+    </w:p>
+    <w:p>
+      <w:pPr>
+        <w:rPr>
+          <w:rFonts w:ascii="Arial" w:hAnsi="Arial" w:cs="Arial"/>
+          <w:sz w:val="24"/>
+        </w:rPr>
+      </w:pPr>
+      <w:r>
+        <w:rPr>
+          <w:rFonts w:ascii="Arial" w:hAnsi="Arial" w:cs="Arial"/>
+          <w:sz w:val="24"/>
+        </w:rPr>
+        <w:t>Código css do “break-point-home(pt1)</w:t>
+      </w:r>
+    </w:p>
+    <w:p>
+      <w:pPr>
+        <w:rPr>
+          <w:rFonts w:ascii="Arial" w:hAnsi="Arial" w:cs="Arial"/>
+          <w:sz w:val="24"/>
+        </w:rPr>
+      </w:pPr>
+      <w:r>
+        <w:rPr>
+          <w:rFonts w:ascii="Arial" w:hAnsi="Arial" w:cs="Arial"/>
+          <w:sz w:val="24"/>
+        </w:rPr>
+        <w:drawing>
+          <wp:inline distT="0" distB="0" distL="0" distR="0" wp14:anchorId="3D287503" wp14:editId="43B19281">
+            <wp:extent cx="5036127" cy="2891746"/>
+            <wp:effectExtent l="0" t="0" r="0" b="4445"/>
+            <wp:docPr id="23" name="Imagem 23"/>
+            <wp:cNvGraphicFramePr>
+              <a:graphicFrameLocks xmlns:a="http://schemas.openxmlformats.org/drawingml/2006/main" noChangeAspect="1"/>
+            </wp:cNvGraphicFramePr>
+            <a:graphic xmlns:a="http://schemas.openxmlformats.org/drawingml/2006/main">
+              <a:graphicData uri="http://schemas.openxmlformats.org/drawingml/2006/picture">
+                <pic:pic xmlns:pic="http://schemas.openxmlformats.org/drawingml/2006/picture">
+                  <pic:nvPicPr>
+                    <pic:cNvPr id="1" name=""/>
+                    <pic:cNvPicPr/>
+                  </pic:nvPicPr>
+                  <pic:blipFill>
+                    <a:blip r:embed="rId19"/>
+                    <a:stretch>
+                      <a:fillRect/>
+                    </a:stretch>
+                  </pic:blipFill>
+                  <pic:spPr>
+                    <a:xfrm>
+                      <a:off x="0" y="0"/>
+                      <a:ext cx="5077901" cy="2915733"/>
+                    </a:xfrm>
+                    <a:prstGeom prst="rect">
+                      <a:avLst/>
+                    </a:prstGeom>
+                  </pic:spPr>
+                </pic:pic>
+              </a:graphicData>
+            </a:graphic>
+          </wp:inline>
+        </w:drawing>
+      </w:r>
+    </w:p>
+    <w:p>
+      <w:pPr>
+        <w:rPr>
+          <w:rFonts w:ascii="Arial" w:hAnsi="Arial" w:cs="Arial"/>
+          <w:sz w:val="24"/>
+        </w:rPr>
+      </w:pPr>
+      <w:r>
+        <w:rPr>
+          <w:rFonts w:ascii="Arial" w:hAnsi="Arial" w:cs="Arial"/>
+          <w:sz w:val="24"/>
+        </w:rPr>
+        <w:t>Código css do “break-point-home(pt2)</w:t>
+      </w:r>
+    </w:p>
+    <w:p>
+      <w:pPr>
+        <w:rPr>
+          <w:rFonts w:ascii="Arial" w:hAnsi="Arial" w:cs="Arial"/>
+          <w:sz w:val="24"/>
+        </w:rPr>
+      </w:pPr>
+      <w:r>
+        <w:rPr>
+          <w:rFonts w:ascii="Arial" w:hAnsi="Arial" w:cs="Arial"/>
+          <w:sz w:val="24"/>
+        </w:rPr>
+        <w:drawing>
+          <wp:inline distT="0" distB="0" distL="0" distR="0" wp14:anchorId="1DF94B52" wp14:editId="02A63887">
+            <wp:extent cx="5011040" cy="2327563"/>
+            <wp:effectExtent l="0" t="0" r="0" b="0"/>
+            <wp:docPr id="24" name="Imagem 24"/>
+            <wp:cNvGraphicFramePr>
+              <a:graphicFrameLocks xmlns:a="http://schemas.openxmlformats.org/drawingml/2006/main" noChangeAspect="1"/>
+            </wp:cNvGraphicFramePr>
+            <a:graphic xmlns:a="http://schemas.openxmlformats.org/drawingml/2006/main">
+              <a:graphicData uri="http://schemas.openxmlformats.org/drawingml/2006/picture">
+                <pic:pic xmlns:pic="http://schemas.openxmlformats.org/drawingml/2006/picture">
+                  <pic:nvPicPr>
+                    <pic:cNvPr id="1" name=""/>
+                    <pic:cNvPicPr/>
+                  </pic:nvPicPr>
+                  <pic:blipFill>
+                    <a:blip r:embed="rId20"/>
+                    <a:stretch>
+                      <a:fillRect/>
+                    </a:stretch>
+                  </pic:blipFill>
+                  <pic:spPr>
+                    <a:xfrm>
+                      <a:off x="0" y="0"/>
+                      <a:ext cx="5091354" cy="2364868"/>
+                    </a:xfrm>
+                    <a:prstGeom prst="rect">
+                      <a:avLst/>
+                    </a:prstGeom>
+                  </pic:spPr>
+                </pic:pic>
+              </a:graphicData>
+            </a:graphic>
+          </wp:inline>
+        </w:drawing>
+      </w:r>
+    </w:p>
+    <w:p>
+      <w:pPr>
+        <w:rPr>
+          <w:rFonts w:ascii="Arial" w:hAnsi="Arial" w:cs="Arial"/>
+          <w:sz w:val="24"/>
+        </w:rPr>
+      </w:pPr>
+      <w:r>
+        <w:rPr>
+          <w:rFonts w:ascii="Arial" w:hAnsi="Arial" w:cs="Arial"/>
+          <w:sz w:val="24"/>
+        </w:rPr>
+        <w:lastRenderedPageBreak/>
+        <w:t>Código css do “break-point-pages”(pt1)</w:t>
+      </w:r>
+    </w:p>
+    <w:p>
+      <w:pPr>
+        <w:rPr>
+          <w:rFonts w:ascii="Arial" w:hAnsi="Arial" w:cs="Arial"/>
+          <w:sz w:val="24"/>
+        </w:rPr>
+      </w:pPr>
+      <w:r>
+        <w:rPr>
+          <w:noProof/>
+          <w:lang w:eastAsia="pt-BR"/>
+        </w:rPr>
+        <w:drawing>
+          <wp:inline distT="0" distB="0" distL="0" distR="0" wp14:anchorId="2A15D4E9" wp14:editId="250D6FAA">
+            <wp:extent cx="5400040" cy="2844800"/>
+            <wp:effectExtent l="0" t="0" r="0" b="0"/>
+            <wp:docPr id="26" name="Imagem 26"/>
+            <wp:cNvGraphicFramePr>
+              <a:graphicFrameLocks xmlns:a="http://schemas.openxmlformats.org/drawingml/2006/main" noChangeAspect="1"/>
+            </wp:cNvGraphicFramePr>
+            <a:graphic xmlns:a="http://schemas.openxmlformats.org/drawingml/2006/main">
+              <a:graphicData uri="http://schemas.openxmlformats.org/drawingml/2006/picture">
+                <pic:pic xmlns:pic="http://schemas.openxmlformats.org/drawingml/2006/picture">
+                  <pic:nvPicPr>
+                    <pic:cNvPr id="1" name=""/>
+                    <pic:cNvPicPr/>
+                  </pic:nvPicPr>
+                  <pic:blipFill>
+                    <a:blip r:embed="rId21"/>
+                    <a:stretch>
+                      <a:fillRect/>
+                    </a:stretch>
+                  </pic:blipFill>
+                  <pic:spPr>
+                    <a:xfrm>
+                      <a:off x="0" y="0"/>
+                      <a:ext cx="5400040" cy="2844800"/>
+                    </a:xfrm>
+                    <a:prstGeom prst="rect">
+                      <a:avLst/>
+                    </a:prstGeom>
+                  </pic:spPr>
+                </pic:pic>
+              </a:graphicData>
+            </a:graphic>
+          </wp:inline>
+        </w:drawing>
+      </w:r>
+    </w:p>
+    <w:p>
+      <w:pPr>
+        <w:rPr>
+          <w:rFonts w:ascii="Arial" w:hAnsi="Arial" w:cs="Arial"/>
+          <w:sz w:val="24"/>
+        </w:rPr>
+      </w:pPr>
+      <w:r>
+        <w:rPr>
+          <w:rFonts w:ascii="Arial" w:hAnsi="Arial" w:cs="Arial"/>
+          <w:sz w:val="24"/>
+        </w:rPr>
+        <w:t>Código css do “break-point-pages”</w:t>
+      </w:r>
+      <w:r>
+        <w:rPr>
+          <w:rFonts w:ascii="Arial" w:hAnsi="Arial" w:cs="Arial"/>
+          <w:sz w:val="24"/>
+        </w:rPr>
+        <w:t>(pt2</w:t>
+      </w:r>
+      <w:r>
+        <w:rPr>
+          <w:rFonts w:ascii="Arial" w:hAnsi="Arial" w:cs="Arial"/>
+          <w:sz w:val="24"/>
+        </w:rPr>
+        <w:t>)</w:t>
+      </w:r>
+    </w:p>
+    <w:p>
+      <w:pPr>
+        <w:rPr>
+          <w:rFonts w:ascii="Arial" w:hAnsi="Arial" w:cs="Arial"/>
+          <w:sz w:val="24"/>
+        </w:rPr>
+      </w:pPr>
+      <w:r>
+        <w:rPr>
+          <w:rFonts w:ascii="Arial" w:hAnsi="Arial" w:cs="Arial"/>
+          <w:sz w:val="24"/>
+        </w:rPr>
+        <w:drawing>
+          <wp:inline distT="0" distB="0" distL="0" distR="0" wp14:anchorId="219D1FF7" wp14:editId="5F9D30C6">
+            <wp:extent cx="5400040" cy="3063875"/>
+            <wp:effectExtent l="0" t="0" r="0" b="3175"/>
+            <wp:docPr id="25" name="Imagem 25"/>
+            <wp:cNvGraphicFramePr>
+              <a:graphicFrameLocks xmlns:a="http://schemas.openxmlformats.org/drawingml/2006/main" noChangeAspect="1"/>
+            </wp:cNvGraphicFramePr>
+            <a:graphic xmlns:a="http://schemas.openxmlformats.org/drawingml/2006/main">
+              <a:graphicData uri="http://schemas.openxmlformats.org/drawingml/2006/picture">
+                <pic:pic xmlns:pic="http://schemas.openxmlformats.org/drawingml/2006/picture">
+                  <pic:nvPicPr>
+                    <pic:cNvPr id="1" name=""/>
+                    <pic:cNvPicPr/>
+                  </pic:nvPicPr>
+                  <pic:blipFill>
+                    <a:blip r:embed="rId22"/>
+                    <a:stretch>
+                      <a:fillRect/>
+                    </a:stretch>
+                  </pic:blipFill>
+                  <pic:spPr>
+                    <a:xfrm>
+                      <a:off x="0" y="0"/>
+                      <a:ext cx="5400040" cy="3063875"/>
+                    </a:xfrm>
+                    <a:prstGeom prst="rect">
+                      <a:avLst/>
+                    </a:prstGeom>
+                  </pic:spPr>
+                </pic:pic>
+              </a:graphicData>
+            </a:graphic>
+          </wp:inline>
+        </w:drawing>
+      </w:r>
+    </w:p>
+    <w:p>
+      <w:pPr>
+        <w:rPr>
+          <w:rFonts w:ascii="Arial" w:hAnsi="Arial" w:cs="Arial"/>
+          <w:sz w:val="24"/>
+        </w:rPr>
+      </w:pPr>
       <w:bookmarkStart w:id="0" w:name="_GoBack"/>
       <w:bookmarkEnd w:id="0"/>
     </w:p>
@@ -1181,6 +1848,7 @@
   <w:style w:type="paragraph" w:default="1" w:styleId="Normal">
     <w:name w:val="Normal"/>
     <w:qFormat/>
+    <w:rsid w:val="00913BE2"/>
   </w:style>
   <w:style w:type="character" w:default="1" w:styleId="Fontepargpadro">
     <w:name w:val="Default Paragraph Font"/>
@@ -1263,6 +1931,18 @@
     <w:link w:val="Rodap"/>
     <w:uiPriority w:val="99"/>
     <w:rsid w:val="00AA3DC4"/>
+  </w:style>
+  <w:style w:type="character" w:styleId="HiperlinkVisitado">
+    <w:name w:val="FollowedHyperlink"/>
+    <w:basedOn w:val="Fontepargpadro"/>
+    <w:uiPriority w:val="99"/>
+    <w:semiHidden/>
+    <w:unhideWhenUsed/>
+    <w:rsid w:val="006C55F6"/>
+    <w:rPr>
+      <w:color w:val="954F72" w:themeColor="followedHyperlink"/>
+      <w:u w:val="single"/>
+    </w:rPr>
   </w:style>
 </w:styles>
 </file>

</xml_diff>

<commit_message>
troca de nome de "principal" para "home"
</commit_message>
<xml_diff>
--- a/resultado.docx
+++ b/resultado.docx
@@ -123,7 +123,23 @@
             <w:rFonts w:ascii="Arial" w:hAnsi="Arial" w:cs="Arial"/>
             <w:sz w:val="24"/>
           </w:rPr>
-          <w:t>https://github.com/IsabellajFerreira/CP2.git</w:t>
+          <w:t>https://g</w:t>
+        </w:r>
+        <w:r>
+          <w:rPr>
+            <w:rStyle w:val="Hyperlink"/>
+            <w:rFonts w:ascii="Arial" w:hAnsi="Arial" w:cs="Arial"/>
+            <w:sz w:val="24"/>
+          </w:rPr>
+          <w:t>i</w:t>
+        </w:r>
+        <w:r>
+          <w:rPr>
+            <w:rStyle w:val="Hyperlink"/>
+            <w:rFonts w:ascii="Arial" w:hAnsi="Arial" w:cs="Arial"/>
+            <w:sz w:val="24"/>
+          </w:rPr>
+          <w:t>thub.com/IsabellajFerreira/CP2.git</w:t>
         </w:r>
       </w:hyperlink>
     </w:p>
@@ -163,19 +179,37 @@
     </w:p>
     <w:p>
       <w:pPr>
-        <w:jc w:val="both"/>
-        <w:rPr>
-          <w:rFonts w:ascii="Arial" w:hAnsi="Arial" w:cs="Arial"/>
-          <w:sz w:val="24"/>
-        </w:rPr>
-      </w:pPr>
-      <w:r>
-        <w:rPr>
-          <w:rFonts w:ascii="Arial" w:hAnsi="Arial" w:cs="Arial"/>
-          <w:sz w:val="24"/>
-        </w:rPr>
-        <w:t>-</w:t>
-      </w:r>
+        <w:rPr>
+          <w:rFonts w:ascii="Arial" w:hAnsi="Arial" w:cs="Arial"/>
+          <w:sz w:val="24"/>
+        </w:rPr>
+      </w:pPr>
+      <w:hyperlink r:id="rId7" w:history="1">
+        <w:r>
+          <w:rPr>
+            <w:rStyle w:val="Hyperlink"/>
+            <w:rFonts w:ascii="Arial" w:hAnsi="Arial" w:cs="Arial"/>
+            <w:sz w:val="24"/>
+          </w:rPr>
+          <w:t>https://is</w:t>
+        </w:r>
+        <w:r>
+          <w:rPr>
+            <w:rStyle w:val="Hyperlink"/>
+            <w:rFonts w:ascii="Arial" w:hAnsi="Arial" w:cs="Arial"/>
+            <w:sz w:val="24"/>
+          </w:rPr>
+          <w:t>a</w:t>
+        </w:r>
+        <w:r>
+          <w:rPr>
+            <w:rStyle w:val="Hyperlink"/>
+            <w:rFonts w:ascii="Arial" w:hAnsi="Arial" w:cs="Arial"/>
+            <w:sz w:val="24"/>
+          </w:rPr>
+          <w:t>bellajferreira.github.io/CP2/</w:t>
+        </w:r>
+      </w:hyperlink>
     </w:p>
     <w:p>
       <w:pPr>
@@ -223,6 +257,13 @@
           <w:rFonts w:ascii="Arial" w:hAnsi="Arial" w:cs="Arial"/>
           <w:sz w:val="24"/>
         </w:rPr>
+        <w:t xml:space="preserve">1 - </w:t>
+      </w:r>
+      <w:r>
+        <w:rPr>
+          <w:rFonts w:ascii="Arial" w:hAnsi="Arial" w:cs="Arial"/>
+          <w:sz w:val="24"/>
+        </w:rPr>
         <w:t>Código da página index (pt1)</w:t>
       </w:r>
     </w:p>
@@ -237,88 +278,15 @@
       <w:r>
         <w:rPr>
           <w:rFonts w:ascii="Arial" w:hAnsi="Arial" w:cs="Arial"/>
-          <w:sz w:val="24"/>
+          <w:noProof/>
+          <w:sz w:val="24"/>
+          <w:lang w:eastAsia="pt-BR"/>
         </w:rPr>
         <w:drawing>
           <wp:inline distT="0" distB="0" distL="0" distR="0" wp14:anchorId="43FE7C8A" wp14:editId="2D18973E">
             <wp:extent cx="5400040" cy="3270250"/>
             <wp:effectExtent l="0" t="0" r="0" b="6350"/>
             <wp:docPr id="1" name="Imagem 1"/>
-            <wp:cNvGraphicFramePr>
-              <a:graphicFrameLocks xmlns:a="http://schemas.openxmlformats.org/drawingml/2006/main" noChangeAspect="1"/>
-            </wp:cNvGraphicFramePr>
-            <a:graphic xmlns:a="http://schemas.openxmlformats.org/drawingml/2006/main">
-              <a:graphicData uri="http://schemas.openxmlformats.org/drawingml/2006/picture">
-                <pic:pic xmlns:pic="http://schemas.openxmlformats.org/drawingml/2006/picture">
-                  <pic:nvPicPr>
-                    <pic:cNvPr id="1" name=""/>
-                    <pic:cNvPicPr/>
-                  </pic:nvPicPr>
-                  <pic:blipFill>
-                    <a:blip r:embed="rId7"/>
-                    <a:stretch>
-                      <a:fillRect/>
-                    </a:stretch>
-                  </pic:blipFill>
-                  <pic:spPr>
-                    <a:xfrm>
-                      <a:off x="0" y="0"/>
-                      <a:ext cx="5400040" cy="3270250"/>
-                    </a:xfrm>
-                    <a:prstGeom prst="rect">
-                      <a:avLst/>
-                    </a:prstGeom>
-                  </pic:spPr>
-                </pic:pic>
-              </a:graphicData>
-            </a:graphic>
-          </wp:inline>
-        </w:drawing>
-      </w:r>
-    </w:p>
-    <w:p>
-      <w:pPr>
-        <w:jc w:val="both"/>
-        <w:rPr>
-          <w:rFonts w:ascii="Arial" w:hAnsi="Arial" w:cs="Arial"/>
-          <w:sz w:val="24"/>
-        </w:rPr>
-      </w:pPr>
-    </w:p>
-    <w:p>
-      <w:pPr>
-        <w:jc w:val="both"/>
-        <w:rPr>
-          <w:rFonts w:ascii="Arial" w:hAnsi="Arial" w:cs="Arial"/>
-          <w:sz w:val="24"/>
-        </w:rPr>
-      </w:pPr>
-      <w:r>
-        <w:rPr>
-          <w:rFonts w:ascii="Arial" w:hAnsi="Arial" w:cs="Arial"/>
-          <w:sz w:val="24"/>
-        </w:rPr>
-        <w:t>Código da página Index (pt2)</w:t>
-      </w:r>
-    </w:p>
-    <w:p>
-      <w:pPr>
-        <w:jc w:val="both"/>
-        <w:rPr>
-          <w:rFonts w:ascii="Arial" w:hAnsi="Arial" w:cs="Arial"/>
-          <w:sz w:val="24"/>
-        </w:rPr>
-      </w:pPr>
-      <w:r>
-        <w:rPr>
-          <w:rFonts w:ascii="Arial" w:hAnsi="Arial" w:cs="Arial"/>
-          <w:sz w:val="24"/>
-        </w:rPr>
-        <w:drawing>
-          <wp:inline distT="0" distB="0" distL="0" distR="0" wp14:anchorId="506ECFD4" wp14:editId="7A96935D">
-            <wp:extent cx="5400040" cy="3239770"/>
-            <wp:effectExtent l="0" t="0" r="0" b="0"/>
-            <wp:docPr id="3" name="Imagem 3"/>
             <wp:cNvGraphicFramePr>
               <a:graphicFrameLocks xmlns:a="http://schemas.openxmlformats.org/drawingml/2006/main" noChangeAspect="1"/>
             </wp:cNvGraphicFramePr>
@@ -338,7 +306,7 @@
                   <pic:spPr>
                     <a:xfrm>
                       <a:off x="0" y="0"/>
-                      <a:ext cx="5400040" cy="3239770"/>
+                      <a:ext cx="5400040" cy="3270250"/>
                     </a:xfrm>
                     <a:prstGeom prst="rect">
                       <a:avLst/>
@@ -353,54 +321,49 @@
     </w:p>
     <w:p>
       <w:pPr>
-        <w:rPr>
-          <w:rFonts w:ascii="Arial" w:hAnsi="Arial" w:cs="Arial"/>
-          <w:sz w:val="24"/>
-        </w:rPr>
-      </w:pPr>
-      <w:r>
-        <w:rPr>
-          <w:rFonts w:ascii="Arial" w:hAnsi="Arial" w:cs="Arial"/>
-          <w:sz w:val="24"/>
-        </w:rPr>
-        <w:br w:type="page"/>
-      </w:r>
-    </w:p>
-    <w:p>
-      <w:pPr>
-        <w:jc w:val="both"/>
-        <w:rPr>
-          <w:rFonts w:ascii="Arial" w:hAnsi="Arial" w:cs="Arial"/>
-          <w:sz w:val="24"/>
-        </w:rPr>
-      </w:pPr>
-      <w:r>
-        <w:rPr>
-          <w:rFonts w:ascii="Arial" w:hAnsi="Arial" w:cs="Arial"/>
-          <w:sz w:val="24"/>
-        </w:rPr>
-        <w:lastRenderedPageBreak/>
-        <w:t xml:space="preserve">Código da página “games” </w:t>
-      </w:r>
-    </w:p>
-    <w:p>
-      <w:pPr>
-        <w:jc w:val="both"/>
-        <w:rPr>
-          <w:rFonts w:ascii="Arial" w:hAnsi="Arial" w:cs="Arial"/>
-          <w:sz w:val="24"/>
-        </w:rPr>
-      </w:pPr>
-      <w:r>
-        <w:rPr>
-          <w:rFonts w:ascii="Arial" w:hAnsi="Arial" w:cs="Arial"/>
-          <w:sz w:val="24"/>
+        <w:jc w:val="both"/>
+        <w:rPr>
+          <w:rFonts w:ascii="Arial" w:hAnsi="Arial" w:cs="Arial"/>
+          <w:sz w:val="24"/>
+        </w:rPr>
+      </w:pPr>
+    </w:p>
+    <w:p>
+      <w:pPr>
+        <w:jc w:val="both"/>
+        <w:rPr>
+          <w:rFonts w:ascii="Arial" w:hAnsi="Arial" w:cs="Arial"/>
+          <w:sz w:val="24"/>
+        </w:rPr>
+      </w:pPr>
+      <w:r>
+        <w:rPr>
+          <w:rFonts w:ascii="Arial" w:hAnsi="Arial" w:cs="Arial"/>
+          <w:sz w:val="24"/>
+        </w:rPr>
+        <w:t>Código da página Index (pt2)</w:t>
+      </w:r>
+    </w:p>
+    <w:p>
+      <w:pPr>
+        <w:jc w:val="both"/>
+        <w:rPr>
+          <w:rFonts w:ascii="Arial" w:hAnsi="Arial" w:cs="Arial"/>
+          <w:sz w:val="24"/>
+        </w:rPr>
+      </w:pPr>
+      <w:r>
+        <w:rPr>
+          <w:rFonts w:ascii="Arial" w:hAnsi="Arial" w:cs="Arial"/>
+          <w:noProof/>
+          <w:sz w:val="24"/>
+          <w:lang w:eastAsia="pt-BR"/>
         </w:rPr>
         <w:drawing>
-          <wp:inline distT="0" distB="0" distL="0" distR="0" wp14:anchorId="5D807766" wp14:editId="07ED8543">
-            <wp:extent cx="5400040" cy="3496945"/>
-            <wp:effectExtent l="0" t="0" r="0" b="8255"/>
-            <wp:docPr id="9" name="Imagem 9"/>
+          <wp:inline distT="0" distB="0" distL="0" distR="0" wp14:anchorId="506ECFD4" wp14:editId="7A96935D">
+            <wp:extent cx="5400040" cy="3239770"/>
+            <wp:effectExtent l="0" t="0" r="0" b="0"/>
+            <wp:docPr id="3" name="Imagem 3"/>
             <wp:cNvGraphicFramePr>
               <a:graphicFrameLocks xmlns:a="http://schemas.openxmlformats.org/drawingml/2006/main" noChangeAspect="1"/>
             </wp:cNvGraphicFramePr>
@@ -420,7 +383,7 @@
                   <pic:spPr>
                     <a:xfrm>
                       <a:off x="0" y="0"/>
-                      <a:ext cx="5400040" cy="3496945"/>
+                      <a:ext cx="5400040" cy="3239770"/>
                     </a:xfrm>
                     <a:prstGeom prst="rect">
                       <a:avLst/>
@@ -435,47 +398,63 @@
     </w:p>
     <w:p>
       <w:pPr>
-        <w:jc w:val="both"/>
-        <w:rPr>
-          <w:rFonts w:ascii="Arial" w:hAnsi="Arial" w:cs="Arial"/>
-          <w:sz w:val="24"/>
-        </w:rPr>
-      </w:pPr>
-    </w:p>
-    <w:p>
-      <w:pPr>
-        <w:jc w:val="both"/>
-        <w:rPr>
-          <w:rFonts w:ascii="Arial" w:hAnsi="Arial" w:cs="Arial"/>
-          <w:sz w:val="24"/>
-        </w:rPr>
-      </w:pPr>
-      <w:r>
-        <w:rPr>
-          <w:rFonts w:ascii="Arial" w:hAnsi="Arial" w:cs="Arial"/>
-          <w:sz w:val="24"/>
-        </w:rPr>
-        <w:t>Código da página “Mobile”</w:t>
-      </w:r>
-    </w:p>
-    <w:p>
-      <w:pPr>
-        <w:jc w:val="both"/>
-        <w:rPr>
-          <w:rFonts w:ascii="Arial" w:hAnsi="Arial" w:cs="Arial"/>
-          <w:sz w:val="24"/>
-        </w:rPr>
-      </w:pPr>
-      <w:r>
-        <w:rPr>
-          <w:rFonts w:ascii="Arial" w:hAnsi="Arial" w:cs="Arial"/>
-          <w:sz w:val="24"/>
+        <w:rPr>
+          <w:rFonts w:ascii="Arial" w:hAnsi="Arial" w:cs="Arial"/>
+          <w:sz w:val="24"/>
+        </w:rPr>
+      </w:pPr>
+      <w:r>
+        <w:rPr>
+          <w:rFonts w:ascii="Arial" w:hAnsi="Arial" w:cs="Arial"/>
+          <w:sz w:val="24"/>
+        </w:rPr>
+        <w:br w:type="page"/>
+      </w:r>
+    </w:p>
+    <w:p>
+      <w:pPr>
+        <w:jc w:val="both"/>
+        <w:rPr>
+          <w:rFonts w:ascii="Arial" w:hAnsi="Arial" w:cs="Arial"/>
+          <w:sz w:val="24"/>
+        </w:rPr>
+      </w:pPr>
+      <w:r>
+        <w:rPr>
+          <w:rFonts w:ascii="Arial" w:hAnsi="Arial" w:cs="Arial"/>
+          <w:sz w:val="24"/>
+        </w:rPr>
+        <w:lastRenderedPageBreak/>
+        <w:t xml:space="preserve">2 - </w:t>
+      </w:r>
+      <w:r>
+        <w:rPr>
+          <w:rFonts w:ascii="Arial" w:hAnsi="Arial" w:cs="Arial"/>
+          <w:sz w:val="24"/>
+        </w:rPr>
+        <w:t xml:space="preserve">Código da página “games” </w:t>
+      </w:r>
+    </w:p>
+    <w:p>
+      <w:pPr>
+        <w:jc w:val="both"/>
+        <w:rPr>
+          <w:rFonts w:ascii="Arial" w:hAnsi="Arial" w:cs="Arial"/>
+          <w:sz w:val="24"/>
+        </w:rPr>
+      </w:pPr>
+      <w:r>
+        <w:rPr>
+          <w:rFonts w:ascii="Arial" w:hAnsi="Arial" w:cs="Arial"/>
+          <w:noProof/>
+          <w:sz w:val="24"/>
+          <w:lang w:eastAsia="pt-BR"/>
         </w:rPr>
         <w:drawing>
-          <wp:inline distT="0" distB="0" distL="0" distR="0" wp14:anchorId="34397081" wp14:editId="0ECB4BC1">
-            <wp:extent cx="5400040" cy="3554730"/>
-            <wp:effectExtent l="0" t="0" r="0" b="7620"/>
-            <wp:docPr id="10" name="Imagem 10"/>
+          <wp:inline distT="0" distB="0" distL="0" distR="0" wp14:anchorId="5D807766" wp14:editId="07ED8543">
+            <wp:extent cx="5400040" cy="3496945"/>
+            <wp:effectExtent l="0" t="0" r="0" b="8255"/>
+            <wp:docPr id="9" name="Imagem 9"/>
             <wp:cNvGraphicFramePr>
               <a:graphicFrameLocks xmlns:a="http://schemas.openxmlformats.org/drawingml/2006/main" noChangeAspect="1"/>
             </wp:cNvGraphicFramePr>
@@ -495,7 +474,7 @@
                   <pic:spPr>
                     <a:xfrm>
                       <a:off x="0" y="0"/>
-                      <a:ext cx="5400040" cy="3554730"/>
+                      <a:ext cx="5400040" cy="3496945"/>
                     </a:xfrm>
                     <a:prstGeom prst="rect">
                       <a:avLst/>
@@ -510,54 +489,56 @@
     </w:p>
     <w:p>
       <w:pPr>
-        <w:rPr>
-          <w:rFonts w:ascii="Arial" w:hAnsi="Arial" w:cs="Arial"/>
-          <w:sz w:val="24"/>
-        </w:rPr>
-      </w:pPr>
-      <w:r>
-        <w:rPr>
-          <w:rFonts w:ascii="Arial" w:hAnsi="Arial" w:cs="Arial"/>
-          <w:sz w:val="24"/>
-        </w:rPr>
-        <w:br w:type="page"/>
-      </w:r>
-    </w:p>
-    <w:p>
-      <w:pPr>
-        <w:jc w:val="both"/>
-        <w:rPr>
-          <w:rFonts w:ascii="Arial" w:hAnsi="Arial" w:cs="Arial"/>
-          <w:sz w:val="24"/>
-        </w:rPr>
-      </w:pPr>
-      <w:r>
-        <w:rPr>
-          <w:rFonts w:ascii="Arial" w:hAnsi="Arial" w:cs="Arial"/>
-          <w:sz w:val="24"/>
-        </w:rPr>
-        <w:lastRenderedPageBreak/>
-        <w:t>Código da página “Tecnologia” (pt1)</w:t>
-      </w:r>
-    </w:p>
-    <w:p>
-      <w:pPr>
-        <w:jc w:val="both"/>
-        <w:rPr>
-          <w:rFonts w:ascii="Arial" w:hAnsi="Arial" w:cs="Arial"/>
-          <w:sz w:val="24"/>
-        </w:rPr>
-      </w:pPr>
-      <w:r>
-        <w:rPr>
-          <w:rFonts w:ascii="Arial" w:hAnsi="Arial" w:cs="Arial"/>
-          <w:sz w:val="24"/>
+        <w:jc w:val="both"/>
+        <w:rPr>
+          <w:rFonts w:ascii="Arial" w:hAnsi="Arial" w:cs="Arial"/>
+          <w:sz w:val="24"/>
+        </w:rPr>
+      </w:pPr>
+    </w:p>
+    <w:p>
+      <w:pPr>
+        <w:jc w:val="both"/>
+        <w:rPr>
+          <w:rFonts w:ascii="Arial" w:hAnsi="Arial" w:cs="Arial"/>
+          <w:sz w:val="24"/>
+        </w:rPr>
+      </w:pPr>
+      <w:r>
+        <w:rPr>
+          <w:rFonts w:ascii="Arial" w:hAnsi="Arial" w:cs="Arial"/>
+          <w:sz w:val="24"/>
+        </w:rPr>
+        <w:t xml:space="preserve">3 - </w:t>
+      </w:r>
+      <w:r>
+        <w:rPr>
+          <w:rFonts w:ascii="Arial" w:hAnsi="Arial" w:cs="Arial"/>
+          <w:sz w:val="24"/>
+        </w:rPr>
+        <w:t>Código da página “Mobile”</w:t>
+      </w:r>
+    </w:p>
+    <w:p>
+      <w:pPr>
+        <w:jc w:val="both"/>
+        <w:rPr>
+          <w:rFonts w:ascii="Arial" w:hAnsi="Arial" w:cs="Arial"/>
+          <w:sz w:val="24"/>
+        </w:rPr>
+      </w:pPr>
+      <w:r>
+        <w:rPr>
+          <w:rFonts w:ascii="Arial" w:hAnsi="Arial" w:cs="Arial"/>
+          <w:noProof/>
+          <w:sz w:val="24"/>
+          <w:lang w:eastAsia="pt-BR"/>
         </w:rPr>
         <w:drawing>
-          <wp:inline distT="0" distB="0" distL="0" distR="0" wp14:anchorId="1E1F31DC" wp14:editId="4BBD9169">
-            <wp:extent cx="5400040" cy="3011170"/>
-            <wp:effectExtent l="0" t="0" r="0" b="0"/>
-            <wp:docPr id="11" name="Imagem 11"/>
+          <wp:inline distT="0" distB="0" distL="0" distR="0" wp14:anchorId="34397081" wp14:editId="0ECB4BC1">
+            <wp:extent cx="5400040" cy="3554730"/>
+            <wp:effectExtent l="0" t="0" r="0" b="7620"/>
+            <wp:docPr id="10" name="Imagem 10"/>
             <wp:cNvGraphicFramePr>
               <a:graphicFrameLocks xmlns:a="http://schemas.openxmlformats.org/drawingml/2006/main" noChangeAspect="1"/>
             </wp:cNvGraphicFramePr>
@@ -577,7 +558,7 @@
                   <pic:spPr>
                     <a:xfrm>
                       <a:off x="0" y="0"/>
-                      <a:ext cx="5400040" cy="3011170"/>
+                      <a:ext cx="5400040" cy="3554730"/>
                     </a:xfrm>
                     <a:prstGeom prst="rect">
                       <a:avLst/>
@@ -592,47 +573,63 @@
     </w:p>
     <w:p>
       <w:pPr>
-        <w:jc w:val="both"/>
-        <w:rPr>
-          <w:rFonts w:ascii="Arial" w:hAnsi="Arial" w:cs="Arial"/>
-          <w:sz w:val="24"/>
-        </w:rPr>
-      </w:pPr>
-    </w:p>
-    <w:p>
-      <w:pPr>
-        <w:jc w:val="both"/>
-        <w:rPr>
-          <w:rFonts w:ascii="Arial" w:hAnsi="Arial" w:cs="Arial"/>
-          <w:sz w:val="24"/>
-        </w:rPr>
-      </w:pPr>
-      <w:r>
-        <w:rPr>
-          <w:rFonts w:ascii="Arial" w:hAnsi="Arial" w:cs="Arial"/>
-          <w:sz w:val="24"/>
-        </w:rPr>
-        <w:t>Código da página “Tecnologia” (pt2)</w:t>
-      </w:r>
-    </w:p>
-    <w:p>
-      <w:pPr>
-        <w:jc w:val="both"/>
-        <w:rPr>
-          <w:rFonts w:ascii="Arial" w:hAnsi="Arial" w:cs="Arial"/>
-          <w:sz w:val="24"/>
-        </w:rPr>
-      </w:pPr>
-      <w:r>
-        <w:rPr>
-          <w:rFonts w:ascii="Arial" w:hAnsi="Arial" w:cs="Arial"/>
-          <w:sz w:val="24"/>
+        <w:rPr>
+          <w:rFonts w:ascii="Arial" w:hAnsi="Arial" w:cs="Arial"/>
+          <w:sz w:val="24"/>
+        </w:rPr>
+      </w:pPr>
+      <w:r>
+        <w:rPr>
+          <w:rFonts w:ascii="Arial" w:hAnsi="Arial" w:cs="Arial"/>
+          <w:sz w:val="24"/>
+        </w:rPr>
+        <w:br w:type="page"/>
+      </w:r>
+    </w:p>
+    <w:p>
+      <w:pPr>
+        <w:jc w:val="both"/>
+        <w:rPr>
+          <w:rFonts w:ascii="Arial" w:hAnsi="Arial" w:cs="Arial"/>
+          <w:sz w:val="24"/>
+        </w:rPr>
+      </w:pPr>
+      <w:r>
+        <w:rPr>
+          <w:rFonts w:ascii="Arial" w:hAnsi="Arial" w:cs="Arial"/>
+          <w:sz w:val="24"/>
+        </w:rPr>
+        <w:lastRenderedPageBreak/>
+        <w:t xml:space="preserve">4 - </w:t>
+      </w:r>
+      <w:r>
+        <w:rPr>
+          <w:rFonts w:ascii="Arial" w:hAnsi="Arial" w:cs="Arial"/>
+          <w:sz w:val="24"/>
+        </w:rPr>
+        <w:t>Código da página “Tecnologia” (pt1)</w:t>
+      </w:r>
+    </w:p>
+    <w:p>
+      <w:pPr>
+        <w:jc w:val="both"/>
+        <w:rPr>
+          <w:rFonts w:ascii="Arial" w:hAnsi="Arial" w:cs="Arial"/>
+          <w:sz w:val="24"/>
+        </w:rPr>
+      </w:pPr>
+      <w:r>
+        <w:rPr>
+          <w:rFonts w:ascii="Arial" w:hAnsi="Arial" w:cs="Arial"/>
+          <w:noProof/>
+          <w:sz w:val="24"/>
+          <w:lang w:eastAsia="pt-BR"/>
         </w:rPr>
         <w:drawing>
-          <wp:inline distT="0" distB="0" distL="0" distR="0" wp14:anchorId="4C75E155" wp14:editId="1ED00C6D">
-            <wp:extent cx="5400040" cy="1652270"/>
-            <wp:effectExtent l="0" t="0" r="0" b="5080"/>
-            <wp:docPr id="12" name="Imagem 12"/>
+          <wp:inline distT="0" distB="0" distL="0" distR="0" wp14:anchorId="1E1F31DC" wp14:editId="4BBD9169">
+            <wp:extent cx="5400040" cy="3011170"/>
+            <wp:effectExtent l="0" t="0" r="0" b="0"/>
+            <wp:docPr id="11" name="Imagem 11"/>
             <wp:cNvGraphicFramePr>
               <a:graphicFrameLocks xmlns:a="http://schemas.openxmlformats.org/drawingml/2006/main" noChangeAspect="1"/>
             </wp:cNvGraphicFramePr>
@@ -652,7 +649,7 @@
                   <pic:spPr>
                     <a:xfrm>
                       <a:off x="0" y="0"/>
-                      <a:ext cx="5400040" cy="1652270"/>
+                      <a:ext cx="5400040" cy="3011170"/>
                     </a:xfrm>
                     <a:prstGeom prst="rect">
                       <a:avLst/>
@@ -667,78 +664,49 @@
     </w:p>
     <w:p>
       <w:pPr>
-        <w:rPr>
-          <w:rFonts w:ascii="Arial" w:hAnsi="Arial" w:cs="Arial"/>
-          <w:sz w:val="24"/>
-        </w:rPr>
-      </w:pPr>
-      <w:r>
-        <w:rPr>
-          <w:rFonts w:ascii="Arial" w:hAnsi="Arial" w:cs="Arial"/>
-          <w:sz w:val="24"/>
-        </w:rPr>
-        <w:br w:type="page"/>
-      </w:r>
-    </w:p>
-    <w:p>
-      <w:pPr>
-        <w:jc w:val="both"/>
-        <w:rPr>
-          <w:rFonts w:ascii="Arial" w:hAnsi="Arial" w:cs="Arial"/>
-          <w:sz w:val="24"/>
-        </w:rPr>
-      </w:pPr>
-      <w:r>
-        <w:rPr>
-          <w:rFonts w:ascii="Arial" w:hAnsi="Arial" w:cs="Arial"/>
-          <w:b/>
-          <w:sz w:val="24"/>
-        </w:rPr>
-        <w:lastRenderedPageBreak/>
-        <w:t>Enunciado CSS:</w:t>
-      </w:r>
-    </w:p>
-    <w:p>
-      <w:pPr>
-        <w:jc w:val="both"/>
-        <w:rPr>
-          <w:rFonts w:ascii="Arial" w:hAnsi="Arial" w:cs="Arial"/>
-          <w:sz w:val="24"/>
-        </w:rPr>
-      </w:pPr>
-      <w:r>
-        <w:rPr>
-          <w:rFonts w:ascii="Arial" w:hAnsi="Arial" w:cs="Arial"/>
-          <w:sz w:val="24"/>
-        </w:rPr>
-        <w:t>Código</w:t>
-      </w:r>
-      <w:r>
-        <w:rPr>
-          <w:rFonts w:ascii="Arial" w:hAnsi="Arial" w:cs="Arial"/>
-          <w:sz w:val="24"/>
-        </w:rPr>
-        <w:t xml:space="preserve"> css do “estilo-home” (pt1)</w:t>
-      </w:r>
-    </w:p>
-    <w:p>
-      <w:pPr>
-        <w:jc w:val="both"/>
-        <w:rPr>
-          <w:rFonts w:ascii="Arial" w:hAnsi="Arial" w:cs="Arial"/>
-          <w:sz w:val="24"/>
-        </w:rPr>
-      </w:pPr>
-      <w:r>
-        <w:rPr>
+        <w:jc w:val="both"/>
+        <w:rPr>
+          <w:rFonts w:ascii="Arial" w:hAnsi="Arial" w:cs="Arial"/>
+          <w:sz w:val="24"/>
+        </w:rPr>
+      </w:pPr>
+    </w:p>
+    <w:p>
+      <w:pPr>
+        <w:jc w:val="both"/>
+        <w:rPr>
+          <w:rFonts w:ascii="Arial" w:hAnsi="Arial" w:cs="Arial"/>
+          <w:sz w:val="24"/>
+        </w:rPr>
+      </w:pPr>
+      <w:r>
+        <w:rPr>
+          <w:rFonts w:ascii="Arial" w:hAnsi="Arial" w:cs="Arial"/>
+          <w:sz w:val="24"/>
+        </w:rPr>
+        <w:t>Código da página “Tecnologia” (pt2)</w:t>
+      </w:r>
+    </w:p>
+    <w:p>
+      <w:pPr>
+        <w:jc w:val="both"/>
+        <w:rPr>
+          <w:rFonts w:ascii="Arial" w:hAnsi="Arial" w:cs="Arial"/>
+          <w:sz w:val="24"/>
+        </w:rPr>
+      </w:pPr>
+      <w:r>
+        <w:rPr>
+          <w:rFonts w:ascii="Arial" w:hAnsi="Arial" w:cs="Arial"/>
           <w:noProof/>
+          <w:sz w:val="24"/>
           <w:lang w:eastAsia="pt-BR"/>
         </w:rPr>
         <w:drawing>
-          <wp:inline distT="0" distB="0" distL="0" distR="0" wp14:anchorId="25558753" wp14:editId="3C892D8E">
-            <wp:extent cx="3083602" cy="3858491"/>
-            <wp:effectExtent l="0" t="0" r="2540" b="8890"/>
-            <wp:docPr id="16" name="Imagem 16"/>
+          <wp:inline distT="0" distB="0" distL="0" distR="0" wp14:anchorId="4C75E155" wp14:editId="1ED00C6D">
+            <wp:extent cx="5400040" cy="1652270"/>
+            <wp:effectExtent l="0" t="0" r="0" b="5080"/>
+            <wp:docPr id="12" name="Imagem 12"/>
             <wp:cNvGraphicFramePr>
               <a:graphicFrameLocks xmlns:a="http://schemas.openxmlformats.org/drawingml/2006/main" noChangeAspect="1"/>
             </wp:cNvGraphicFramePr>
@@ -758,7 +726,7 @@
                   <pic:spPr>
                     <a:xfrm>
                       <a:off x="0" y="0"/>
-                      <a:ext cx="3091860" cy="3868825"/>
+                      <a:ext cx="5400040" cy="1652270"/>
                     </a:xfrm>
                     <a:prstGeom prst="rect">
                       <a:avLst/>
@@ -773,32 +741,60 @@
     </w:p>
     <w:p>
       <w:pPr>
-        <w:jc w:val="both"/>
-        <w:rPr>
-          <w:rFonts w:ascii="Arial" w:hAnsi="Arial" w:cs="Arial"/>
-          <w:sz w:val="24"/>
-        </w:rPr>
-      </w:pPr>
-      <w:r>
-        <w:rPr>
-          <w:rFonts w:ascii="Arial" w:hAnsi="Arial" w:cs="Arial"/>
-          <w:sz w:val="24"/>
-        </w:rPr>
-        <w:t>Código css do “estilo-home”</w:t>
-      </w:r>
-      <w:r>
-        <w:rPr>
-          <w:rFonts w:ascii="Arial" w:hAnsi="Arial" w:cs="Arial"/>
-          <w:sz w:val="24"/>
-        </w:rPr>
-        <w:t xml:space="preserve"> (pt2</w:t>
-      </w:r>
-      <w:r>
-        <w:rPr>
-          <w:rFonts w:ascii="Arial" w:hAnsi="Arial" w:cs="Arial"/>
-          <w:sz w:val="24"/>
-        </w:rPr>
-        <w:t>)</w:t>
+        <w:rPr>
+          <w:rFonts w:ascii="Arial" w:hAnsi="Arial" w:cs="Arial"/>
+          <w:sz w:val="24"/>
+        </w:rPr>
+      </w:pPr>
+      <w:r>
+        <w:rPr>
+          <w:rFonts w:ascii="Arial" w:hAnsi="Arial" w:cs="Arial"/>
+          <w:sz w:val="24"/>
+        </w:rPr>
+        <w:br w:type="page"/>
+      </w:r>
+    </w:p>
+    <w:p>
+      <w:pPr>
+        <w:jc w:val="both"/>
+        <w:rPr>
+          <w:rFonts w:ascii="Arial" w:hAnsi="Arial" w:cs="Arial"/>
+          <w:sz w:val="24"/>
+        </w:rPr>
+      </w:pPr>
+      <w:r>
+        <w:rPr>
+          <w:rFonts w:ascii="Arial" w:hAnsi="Arial" w:cs="Arial"/>
+          <w:b/>
+          <w:sz w:val="24"/>
+        </w:rPr>
+        <w:lastRenderedPageBreak/>
+        <w:t>Enunciado CSS:</w:t>
+      </w:r>
+    </w:p>
+    <w:p>
+      <w:pPr>
+        <w:jc w:val="both"/>
+        <w:rPr>
+          <w:rFonts w:ascii="Arial" w:hAnsi="Arial" w:cs="Arial"/>
+          <w:sz w:val="24"/>
+        </w:rPr>
+      </w:pPr>
+      <w:bookmarkStart w:id="0" w:name="_GoBack"/>
+      <w:bookmarkEnd w:id="0"/>
+      <w:r>
+        <w:rPr>
+          <w:rFonts w:ascii="Arial" w:hAnsi="Arial" w:cs="Arial"/>
+          <w:sz w:val="24"/>
+        </w:rPr>
+        <w:t>Código</w:t>
+      </w:r>
+      <w:r>
+        <w:rPr>
+          <w:rFonts w:ascii="Arial" w:hAnsi="Arial" w:cs="Arial"/>
+          <w:sz w:val="24"/>
+        </w:rPr>
+        <w:t xml:space="preserve"> css do “estilo-home” (pt1)</w:t>
       </w:r>
     </w:p>
     <w:p>
@@ -815,10 +811,10 @@
           <w:lang w:eastAsia="pt-BR"/>
         </w:rPr>
         <w:drawing>
-          <wp:inline distT="0" distB="0" distL="0" distR="0" wp14:anchorId="5FEA246A" wp14:editId="6DBB5436">
-            <wp:extent cx="3034145" cy="3971078"/>
-            <wp:effectExtent l="0" t="0" r="0" b="0"/>
-            <wp:docPr id="17" name="Imagem 17"/>
+          <wp:inline distT="0" distB="0" distL="0" distR="0" wp14:anchorId="25558753" wp14:editId="3C892D8E">
+            <wp:extent cx="3083602" cy="3858491"/>
+            <wp:effectExtent l="0" t="0" r="2540" b="8890"/>
+            <wp:docPr id="16" name="Imagem 16"/>
             <wp:cNvGraphicFramePr>
               <a:graphicFrameLocks xmlns:a="http://schemas.openxmlformats.org/drawingml/2006/main" noChangeAspect="1"/>
             </wp:cNvGraphicFramePr>
@@ -838,7 +834,7 @@
                   <pic:spPr>
                     <a:xfrm>
                       <a:off x="0" y="0"/>
-                      <a:ext cx="3061242" cy="4006543"/>
+                      <a:ext cx="3091860" cy="3868825"/>
                     </a:xfrm>
                     <a:prstGeom prst="rect">
                       <a:avLst/>
@@ -853,36 +849,38 @@
     </w:p>
     <w:p>
       <w:pPr>
-        <w:rPr>
-          <w:rFonts w:ascii="Arial" w:hAnsi="Arial" w:cs="Arial"/>
-          <w:sz w:val="24"/>
-        </w:rPr>
-      </w:pPr>
-      <w:r>
-        <w:rPr>
-          <w:rFonts w:ascii="Arial" w:hAnsi="Arial" w:cs="Arial"/>
-          <w:sz w:val="24"/>
-        </w:rPr>
-        <w:br w:type="page"/>
-      </w:r>
-      <w:r>
-        <w:rPr>
-          <w:rFonts w:ascii="Arial" w:hAnsi="Arial" w:cs="Arial"/>
-          <w:sz w:val="24"/>
-        </w:rPr>
-        <w:lastRenderedPageBreak/>
-        <w:t>Código css do “estilo-pages”</w:t>
-      </w:r>
-      <w:r>
-        <w:rPr>
-          <w:rFonts w:ascii="Arial" w:hAnsi="Arial" w:cs="Arial"/>
-          <w:sz w:val="24"/>
+        <w:jc w:val="both"/>
+        <w:rPr>
+          <w:rFonts w:ascii="Arial" w:hAnsi="Arial" w:cs="Arial"/>
+          <w:sz w:val="24"/>
+        </w:rPr>
+      </w:pPr>
+      <w:r>
+        <w:rPr>
+          <w:rFonts w:ascii="Arial" w:hAnsi="Arial" w:cs="Arial"/>
+          <w:sz w:val="24"/>
+        </w:rPr>
+        <w:t>Código css do “estilo-home” (pt2)</w:t>
+      </w:r>
+    </w:p>
+    <w:p>
+      <w:pPr>
+        <w:jc w:val="both"/>
+        <w:rPr>
+          <w:rFonts w:ascii="Arial" w:hAnsi="Arial" w:cs="Arial"/>
+          <w:sz w:val="24"/>
+        </w:rPr>
+      </w:pPr>
+      <w:r>
+        <w:rPr>
+          <w:noProof/>
+          <w:lang w:eastAsia="pt-BR"/>
         </w:rPr>
         <w:drawing>
-          <wp:inline distT="0" distB="0" distL="0" distR="0" wp14:anchorId="3575F942" wp14:editId="7EE878B4">
-            <wp:extent cx="5400040" cy="2703195"/>
-            <wp:effectExtent l="0" t="0" r="0" b="1905"/>
-            <wp:docPr id="18" name="Imagem 18"/>
+          <wp:inline distT="0" distB="0" distL="0" distR="0" wp14:anchorId="5FEA246A" wp14:editId="6DBB5436">
+            <wp:extent cx="3034145" cy="3971078"/>
+            <wp:effectExtent l="0" t="0" r="0" b="0"/>
+            <wp:docPr id="17" name="Imagem 17"/>
             <wp:cNvGraphicFramePr>
               <a:graphicFrameLocks xmlns:a="http://schemas.openxmlformats.org/drawingml/2006/main" noChangeAspect="1"/>
             </wp:cNvGraphicFramePr>
@@ -902,7 +900,7 @@
                   <pic:spPr>
                     <a:xfrm>
                       <a:off x="0" y="0"/>
-                      <a:ext cx="5400040" cy="2703195"/>
+                      <a:ext cx="3061242" cy="4006543"/>
                     </a:xfrm>
                     <a:prstGeom prst="rect">
                       <a:avLst/>
@@ -919,15 +917,25 @@
       <w:pPr>
         <w:rPr>
           <w:rFonts w:ascii="Arial" w:hAnsi="Arial" w:cs="Arial"/>
-          <w:sz w:val="24"/>
-        </w:rPr>
-      </w:pPr>
-      <w:r>
-        <w:rPr>
-          <w:rFonts w:ascii="Arial" w:hAnsi="Arial" w:cs="Arial"/>
-          <w:sz w:val="24"/>
-        </w:rPr>
-        <w:t>Código css do “cabeçalho”(pt1)</w:t>
+          <w:noProof/>
+          <w:sz w:val="24"/>
+          <w:lang w:eastAsia="pt-BR"/>
+        </w:rPr>
+      </w:pPr>
+      <w:r>
+        <w:rPr>
+          <w:rFonts w:ascii="Arial" w:hAnsi="Arial" w:cs="Arial"/>
+          <w:sz w:val="24"/>
+        </w:rPr>
+        <w:br w:type="page"/>
+      </w:r>
+      <w:r>
+        <w:rPr>
+          <w:rFonts w:ascii="Arial" w:hAnsi="Arial" w:cs="Arial"/>
+          <w:sz w:val="24"/>
+        </w:rPr>
+        <w:lastRenderedPageBreak/>
+        <w:t>Código css do “estilo-pages”</w:t>
       </w:r>
     </w:p>
     <w:p>
@@ -943,10 +951,10 @@
           <w:sz w:val="24"/>
         </w:rPr>
         <w:drawing>
-          <wp:inline distT="0" distB="0" distL="0" distR="0" wp14:anchorId="1351AFC7" wp14:editId="2B3A7FE9">
-            <wp:extent cx="5264150" cy="2802925"/>
-            <wp:effectExtent l="0" t="0" r="0" b="0"/>
-            <wp:docPr id="20" name="Imagem 20"/>
+          <wp:inline distT="0" distB="0" distL="0" distR="0" wp14:anchorId="10D6E659" wp14:editId="213DA5C3">
+            <wp:extent cx="5400040" cy="2489200"/>
+            <wp:effectExtent l="0" t="0" r="0" b="6350"/>
+            <wp:docPr id="2" name="Imagem 2"/>
             <wp:cNvGraphicFramePr>
               <a:graphicFrameLocks xmlns:a="http://schemas.openxmlformats.org/drawingml/2006/main" noChangeAspect="1"/>
             </wp:cNvGraphicFramePr>
@@ -966,7 +974,7 @@
                   <pic:spPr>
                     <a:xfrm>
                       <a:off x="0" y="0"/>
-                      <a:ext cx="5289054" cy="2816185"/>
+                      <a:ext cx="5400040" cy="2489200"/>
                     </a:xfrm>
                     <a:prstGeom prst="rect">
                       <a:avLst/>
@@ -991,32 +999,28 @@
           <w:rFonts w:ascii="Arial" w:hAnsi="Arial" w:cs="Arial"/>
           <w:sz w:val="24"/>
         </w:rPr>
-        <w:t>Código css do “cabeçalho”</w:t>
-      </w:r>
-      <w:r>
-        <w:rPr>
-          <w:rFonts w:ascii="Arial" w:hAnsi="Arial" w:cs="Arial"/>
-          <w:sz w:val="24"/>
-        </w:rPr>
-        <w:t>(pt2)</w:t>
-      </w:r>
-      <w:r>
-        <w:rPr>
-          <w:rFonts w:ascii="Arial" w:hAnsi="Arial" w:cs="Arial"/>
-          <w:sz w:val="24"/>
-        </w:rPr>
-        <w:br/>
-      </w:r>
-      <w:r>
-        <w:rPr>
-          <w:rFonts w:ascii="Arial" w:hAnsi="Arial" w:cs="Arial"/>
-          <w:sz w:val="24"/>
+        <w:t>Código css do “cabeçalho”(pt1)</w:t>
+      </w:r>
+    </w:p>
+    <w:p>
+      <w:pPr>
+        <w:rPr>
+          <w:rFonts w:ascii="Arial" w:hAnsi="Arial" w:cs="Arial"/>
+          <w:sz w:val="24"/>
+        </w:rPr>
+      </w:pPr>
+      <w:r>
+        <w:rPr>
+          <w:rFonts w:ascii="Arial" w:hAnsi="Arial" w:cs="Arial"/>
+          <w:noProof/>
+          <w:sz w:val="24"/>
+          <w:lang w:eastAsia="pt-BR"/>
         </w:rPr>
         <w:drawing>
-          <wp:inline distT="0" distB="0" distL="0" distR="0" wp14:anchorId="1FE15123" wp14:editId="64D97C13">
-            <wp:extent cx="5264727" cy="2450971"/>
-            <wp:effectExtent l="0" t="0" r="0" b="6985"/>
-            <wp:docPr id="21" name="Imagem 21"/>
+          <wp:inline distT="0" distB="0" distL="0" distR="0" wp14:anchorId="1351AFC7" wp14:editId="2B3A7FE9">
+            <wp:extent cx="5264150" cy="2802925"/>
+            <wp:effectExtent l="0" t="0" r="0" b="0"/>
+            <wp:docPr id="20" name="Imagem 20"/>
             <wp:cNvGraphicFramePr>
               <a:graphicFrameLocks xmlns:a="http://schemas.openxmlformats.org/drawingml/2006/main" noChangeAspect="1"/>
             </wp:cNvGraphicFramePr>
@@ -1036,7 +1040,7 @@
                   <pic:spPr>
                     <a:xfrm>
                       <a:off x="0" y="0"/>
-                      <a:ext cx="5273207" cy="2454919"/>
+                      <a:ext cx="5289054" cy="2816185"/>
                     </a:xfrm>
                     <a:prstGeom prst="rect">
                       <a:avLst/>
@@ -1061,27 +1065,27 @@
           <w:rFonts w:ascii="Arial" w:hAnsi="Arial" w:cs="Arial"/>
           <w:sz w:val="24"/>
         </w:rPr>
-        <w:lastRenderedPageBreak/>
-        <w:t>Código css do “rodapé”</w:t>
-      </w:r>
-    </w:p>
-    <w:p>
-      <w:pPr>
-        <w:rPr>
-          <w:rFonts w:ascii="Arial" w:hAnsi="Arial" w:cs="Arial"/>
-          <w:sz w:val="24"/>
-        </w:rPr>
-      </w:pPr>
-      <w:r>
-        <w:rPr>
-          <w:rFonts w:ascii="Arial" w:hAnsi="Arial" w:cs="Arial"/>
-          <w:sz w:val="24"/>
+        <w:t>Código css do “cabeçalho”(pt2)</w:t>
+      </w:r>
+      <w:r>
+        <w:rPr>
+          <w:rFonts w:ascii="Arial" w:hAnsi="Arial" w:cs="Arial"/>
+          <w:sz w:val="24"/>
+        </w:rPr>
+        <w:br/>
+      </w:r>
+      <w:r>
+        <w:rPr>
+          <w:rFonts w:ascii="Arial" w:hAnsi="Arial" w:cs="Arial"/>
+          <w:noProof/>
+          <w:sz w:val="24"/>
+          <w:lang w:eastAsia="pt-BR"/>
         </w:rPr>
         <w:drawing>
-          <wp:inline distT="0" distB="0" distL="0" distR="0" wp14:anchorId="4FAFFE79" wp14:editId="52DB6827">
-            <wp:extent cx="5035550" cy="2507709"/>
+          <wp:inline distT="0" distB="0" distL="0" distR="0" wp14:anchorId="1FE15123" wp14:editId="64D97C13">
+            <wp:extent cx="5264727" cy="2450971"/>
             <wp:effectExtent l="0" t="0" r="0" b="6985"/>
-            <wp:docPr id="22" name="Imagem 22"/>
+            <wp:docPr id="21" name="Imagem 21"/>
             <wp:cNvGraphicFramePr>
               <a:graphicFrameLocks xmlns:a="http://schemas.openxmlformats.org/drawingml/2006/main" noChangeAspect="1"/>
             </wp:cNvGraphicFramePr>
@@ -1101,7 +1105,7 @@
                   <pic:spPr>
                     <a:xfrm>
                       <a:off x="0" y="0"/>
-                      <a:ext cx="5057968" cy="2518873"/>
+                      <a:ext cx="5273207" cy="2454919"/>
                     </a:xfrm>
                     <a:prstGeom prst="rect">
                       <a:avLst/>
@@ -1126,26 +1130,29 @@
           <w:rFonts w:ascii="Arial" w:hAnsi="Arial" w:cs="Arial"/>
           <w:sz w:val="24"/>
         </w:rPr>
-        <w:t>Código css do “break-point-home(pt1)</w:t>
-      </w:r>
-    </w:p>
-    <w:p>
-      <w:pPr>
-        <w:rPr>
-          <w:rFonts w:ascii="Arial" w:hAnsi="Arial" w:cs="Arial"/>
-          <w:sz w:val="24"/>
-        </w:rPr>
-      </w:pPr>
-      <w:r>
-        <w:rPr>
-          <w:rFonts w:ascii="Arial" w:hAnsi="Arial" w:cs="Arial"/>
-          <w:sz w:val="24"/>
+        <w:lastRenderedPageBreak/>
+        <w:t>Código css do “rodapé”</w:t>
+      </w:r>
+    </w:p>
+    <w:p>
+      <w:pPr>
+        <w:rPr>
+          <w:rFonts w:ascii="Arial" w:hAnsi="Arial" w:cs="Arial"/>
+          <w:sz w:val="24"/>
+        </w:rPr>
+      </w:pPr>
+      <w:r>
+        <w:rPr>
+          <w:rFonts w:ascii="Arial" w:hAnsi="Arial" w:cs="Arial"/>
+          <w:noProof/>
+          <w:sz w:val="24"/>
+          <w:lang w:eastAsia="pt-BR"/>
         </w:rPr>
         <w:drawing>
-          <wp:inline distT="0" distB="0" distL="0" distR="0" wp14:anchorId="3D287503" wp14:editId="43B19281">
-            <wp:extent cx="5036127" cy="2891746"/>
-            <wp:effectExtent l="0" t="0" r="0" b="4445"/>
-            <wp:docPr id="23" name="Imagem 23"/>
+          <wp:inline distT="0" distB="0" distL="0" distR="0" wp14:anchorId="4FAFFE79" wp14:editId="52DB6827">
+            <wp:extent cx="5035550" cy="2507709"/>
+            <wp:effectExtent l="0" t="0" r="0" b="6985"/>
+            <wp:docPr id="22" name="Imagem 22"/>
             <wp:cNvGraphicFramePr>
               <a:graphicFrameLocks xmlns:a="http://schemas.openxmlformats.org/drawingml/2006/main" noChangeAspect="1"/>
             </wp:cNvGraphicFramePr>
@@ -1165,7 +1172,7 @@
                   <pic:spPr>
                     <a:xfrm>
                       <a:off x="0" y="0"/>
-                      <a:ext cx="5077901" cy="2915733"/>
+                      <a:ext cx="5057968" cy="2518873"/>
                     </a:xfrm>
                     <a:prstGeom prst="rect">
                       <a:avLst/>
@@ -1190,26 +1197,28 @@
           <w:rFonts w:ascii="Arial" w:hAnsi="Arial" w:cs="Arial"/>
           <w:sz w:val="24"/>
         </w:rPr>
-        <w:t>Código css do “break-point-home(pt2)</w:t>
-      </w:r>
-    </w:p>
-    <w:p>
-      <w:pPr>
-        <w:rPr>
-          <w:rFonts w:ascii="Arial" w:hAnsi="Arial" w:cs="Arial"/>
-          <w:sz w:val="24"/>
-        </w:rPr>
-      </w:pPr>
-      <w:r>
-        <w:rPr>
-          <w:rFonts w:ascii="Arial" w:hAnsi="Arial" w:cs="Arial"/>
-          <w:sz w:val="24"/>
+        <w:t>Código css do “break-point-home(pt1)</w:t>
+      </w:r>
+    </w:p>
+    <w:p>
+      <w:pPr>
+        <w:rPr>
+          <w:rFonts w:ascii="Arial" w:hAnsi="Arial" w:cs="Arial"/>
+          <w:sz w:val="24"/>
+        </w:rPr>
+      </w:pPr>
+      <w:r>
+        <w:rPr>
+          <w:rFonts w:ascii="Arial" w:hAnsi="Arial" w:cs="Arial"/>
+          <w:noProof/>
+          <w:sz w:val="24"/>
+          <w:lang w:eastAsia="pt-BR"/>
         </w:rPr>
         <w:drawing>
-          <wp:inline distT="0" distB="0" distL="0" distR="0" wp14:anchorId="1DF94B52" wp14:editId="02A63887">
-            <wp:extent cx="5011040" cy="2327563"/>
-            <wp:effectExtent l="0" t="0" r="0" b="0"/>
-            <wp:docPr id="24" name="Imagem 24"/>
+          <wp:inline distT="0" distB="0" distL="0" distR="0" wp14:anchorId="3D287503" wp14:editId="43B19281">
+            <wp:extent cx="5036127" cy="2891746"/>
+            <wp:effectExtent l="0" t="0" r="0" b="4445"/>
+            <wp:docPr id="23" name="Imagem 23"/>
             <wp:cNvGraphicFramePr>
               <a:graphicFrameLocks xmlns:a="http://schemas.openxmlformats.org/drawingml/2006/main" noChangeAspect="1"/>
             </wp:cNvGraphicFramePr>
@@ -1229,7 +1238,7 @@
                   <pic:spPr>
                     <a:xfrm>
                       <a:off x="0" y="0"/>
-                      <a:ext cx="5091354" cy="2364868"/>
+                      <a:ext cx="5077901" cy="2915733"/>
                     </a:xfrm>
                     <a:prstGeom prst="rect">
                       <a:avLst/>
@@ -1254,27 +1263,28 @@
           <w:rFonts w:ascii="Arial" w:hAnsi="Arial" w:cs="Arial"/>
           <w:sz w:val="24"/>
         </w:rPr>
-        <w:lastRenderedPageBreak/>
-        <w:t>Código css do “break-point-pages”(pt1)</w:t>
-      </w:r>
-    </w:p>
-    <w:p>
-      <w:pPr>
-        <w:rPr>
-          <w:rFonts w:ascii="Arial" w:hAnsi="Arial" w:cs="Arial"/>
-          <w:sz w:val="24"/>
-        </w:rPr>
-      </w:pPr>
-      <w:r>
-        <w:rPr>
+        <w:t>Código css do “break-point-home(pt2)</w:t>
+      </w:r>
+    </w:p>
+    <w:p>
+      <w:pPr>
+        <w:rPr>
+          <w:rFonts w:ascii="Arial" w:hAnsi="Arial" w:cs="Arial"/>
+          <w:sz w:val="24"/>
+        </w:rPr>
+      </w:pPr>
+      <w:r>
+        <w:rPr>
+          <w:rFonts w:ascii="Arial" w:hAnsi="Arial" w:cs="Arial"/>
           <w:noProof/>
+          <w:sz w:val="24"/>
           <w:lang w:eastAsia="pt-BR"/>
         </w:rPr>
         <w:drawing>
-          <wp:inline distT="0" distB="0" distL="0" distR="0" wp14:anchorId="2A15D4E9" wp14:editId="250D6FAA">
-            <wp:extent cx="5400040" cy="2844800"/>
+          <wp:inline distT="0" distB="0" distL="0" distR="0" wp14:anchorId="1DF94B52" wp14:editId="02A63887">
+            <wp:extent cx="5011040" cy="2327563"/>
             <wp:effectExtent l="0" t="0" r="0" b="0"/>
-            <wp:docPr id="26" name="Imagem 26"/>
+            <wp:docPr id="24" name="Imagem 24"/>
             <wp:cNvGraphicFramePr>
               <a:graphicFrameLocks xmlns:a="http://schemas.openxmlformats.org/drawingml/2006/main" noChangeAspect="1"/>
             </wp:cNvGraphicFramePr>
@@ -1294,7 +1304,7 @@
                   <pic:spPr>
                     <a:xfrm>
                       <a:off x="0" y="0"/>
-                      <a:ext cx="5400040" cy="2844800"/>
+                      <a:ext cx="5091354" cy="2364868"/>
                     </a:xfrm>
                     <a:prstGeom prst="rect">
                       <a:avLst/>
@@ -1319,40 +1329,27 @@
           <w:rFonts w:ascii="Arial" w:hAnsi="Arial" w:cs="Arial"/>
           <w:sz w:val="24"/>
         </w:rPr>
-        <w:t>Código css do “break-point-pages”</w:t>
-      </w:r>
-      <w:r>
-        <w:rPr>
-          <w:rFonts w:ascii="Arial" w:hAnsi="Arial" w:cs="Arial"/>
-          <w:sz w:val="24"/>
-        </w:rPr>
-        <w:t>(pt2</w:t>
-      </w:r>
-      <w:r>
-        <w:rPr>
-          <w:rFonts w:ascii="Arial" w:hAnsi="Arial" w:cs="Arial"/>
-          <w:sz w:val="24"/>
-        </w:rPr>
-        <w:t>)</w:t>
-      </w:r>
-    </w:p>
-    <w:p>
-      <w:pPr>
-        <w:rPr>
-          <w:rFonts w:ascii="Arial" w:hAnsi="Arial" w:cs="Arial"/>
-          <w:sz w:val="24"/>
-        </w:rPr>
-      </w:pPr>
-      <w:r>
-        <w:rPr>
-          <w:rFonts w:ascii="Arial" w:hAnsi="Arial" w:cs="Arial"/>
-          <w:sz w:val="24"/>
+        <w:lastRenderedPageBreak/>
+        <w:t>Código css do “break-point-pages”(pt1)</w:t>
+      </w:r>
+    </w:p>
+    <w:p>
+      <w:pPr>
+        <w:rPr>
+          <w:rFonts w:ascii="Arial" w:hAnsi="Arial" w:cs="Arial"/>
+          <w:sz w:val="24"/>
+        </w:rPr>
+      </w:pPr>
+      <w:r>
+        <w:rPr>
+          <w:noProof/>
+          <w:lang w:eastAsia="pt-BR"/>
         </w:rPr>
         <w:drawing>
-          <wp:inline distT="0" distB="0" distL="0" distR="0" wp14:anchorId="219D1FF7" wp14:editId="5F9D30C6">
-            <wp:extent cx="5400040" cy="3063875"/>
-            <wp:effectExtent l="0" t="0" r="0" b="3175"/>
-            <wp:docPr id="25" name="Imagem 25"/>
+          <wp:inline distT="0" distB="0" distL="0" distR="0" wp14:anchorId="2A15D4E9" wp14:editId="250D6FAA">
+            <wp:extent cx="5400040" cy="2844800"/>
+            <wp:effectExtent l="0" t="0" r="0" b="0"/>
+            <wp:docPr id="26" name="Imagem 26"/>
             <wp:cNvGraphicFramePr>
               <a:graphicFrameLocks xmlns:a="http://schemas.openxmlformats.org/drawingml/2006/main" noChangeAspect="1"/>
             </wp:cNvGraphicFramePr>
@@ -1372,6 +1369,72 @@
                   <pic:spPr>
                     <a:xfrm>
                       <a:off x="0" y="0"/>
+                      <a:ext cx="5400040" cy="2844800"/>
+                    </a:xfrm>
+                    <a:prstGeom prst="rect">
+                      <a:avLst/>
+                    </a:prstGeom>
+                  </pic:spPr>
+                </pic:pic>
+              </a:graphicData>
+            </a:graphic>
+          </wp:inline>
+        </w:drawing>
+      </w:r>
+    </w:p>
+    <w:p>
+      <w:pPr>
+        <w:rPr>
+          <w:rFonts w:ascii="Arial" w:hAnsi="Arial" w:cs="Arial"/>
+          <w:sz w:val="24"/>
+        </w:rPr>
+      </w:pPr>
+      <w:r>
+        <w:rPr>
+          <w:rFonts w:ascii="Arial" w:hAnsi="Arial" w:cs="Arial"/>
+          <w:sz w:val="24"/>
+        </w:rPr>
+        <w:t>Código css do “break-point-pages”(pt2)</w:t>
+      </w:r>
+    </w:p>
+    <w:p>
+      <w:pPr>
+        <w:rPr>
+          <w:rFonts w:ascii="Arial" w:hAnsi="Arial" w:cs="Arial"/>
+          <w:sz w:val="24"/>
+        </w:rPr>
+      </w:pPr>
+      <w:r>
+        <w:rPr>
+          <w:rFonts w:ascii="Arial" w:hAnsi="Arial" w:cs="Arial"/>
+          <w:noProof/>
+          <w:sz w:val="24"/>
+          <w:lang w:eastAsia="pt-BR"/>
+        </w:rPr>
+        <w:drawing>
+          <wp:inline distT="0" distB="0" distL="0" distR="0" wp14:anchorId="219D1FF7" wp14:editId="5F9D30C6">
+            <wp:extent cx="5400040" cy="3063875"/>
+            <wp:effectExtent l="0" t="0" r="0" b="3175"/>
+            <wp:docPr id="25" name="Imagem 25"/>
+            <wp:cNvGraphicFramePr>
+              <a:graphicFrameLocks xmlns:a="http://schemas.openxmlformats.org/drawingml/2006/main" noChangeAspect="1"/>
+            </wp:cNvGraphicFramePr>
+            <a:graphic xmlns:a="http://schemas.openxmlformats.org/drawingml/2006/main">
+              <a:graphicData uri="http://schemas.openxmlformats.org/drawingml/2006/picture">
+                <pic:pic xmlns:pic="http://schemas.openxmlformats.org/drawingml/2006/picture">
+                  <pic:nvPicPr>
+                    <pic:cNvPr id="1" name=""/>
+                    <pic:cNvPicPr/>
+                  </pic:nvPicPr>
+                  <pic:blipFill>
+                    <a:blip r:embed="rId23"/>
+                    <a:stretch>
+                      <a:fillRect/>
+                    </a:stretch>
+                  </pic:blipFill>
+                  <pic:spPr>
+                    <a:xfrm>
+                      <a:off x="0" y="0"/>
                       <a:ext cx="5400040" cy="3063875"/>
                     </a:xfrm>
                     <a:prstGeom prst="rect">
@@ -1392,8 +1455,6 @@
           <w:sz w:val="24"/>
         </w:rPr>
       </w:pPr>
-      <w:bookmarkStart w:id="0" w:name="_GoBack"/>
-      <w:bookmarkEnd w:id="0"/>
     </w:p>
     <w:sectPr>
       <w:pgSz w:w="11906" w:h="16838"/>

</xml_diff>

<commit_message>
finalização do arquivo Resultado
</commit_message>
<xml_diff>
--- a/resultado.docx
+++ b/resultado.docx
@@ -123,23 +123,7 @@
             <w:rFonts w:ascii="Arial" w:hAnsi="Arial" w:cs="Arial"/>
             <w:sz w:val="24"/>
           </w:rPr>
-          <w:t>https://g</w:t>
-        </w:r>
-        <w:r>
-          <w:rPr>
-            <w:rStyle w:val="Hyperlink"/>
-            <w:rFonts w:ascii="Arial" w:hAnsi="Arial" w:cs="Arial"/>
-            <w:sz w:val="24"/>
-          </w:rPr>
-          <w:t>i</w:t>
-        </w:r>
-        <w:r>
-          <w:rPr>
-            <w:rStyle w:val="Hyperlink"/>
-            <w:rFonts w:ascii="Arial" w:hAnsi="Arial" w:cs="Arial"/>
-            <w:sz w:val="24"/>
-          </w:rPr>
-          <w:t>thub.com/IsabellajFerreira/CP2.git</w:t>
+          <w:t>https://github.com/IsabellajFerreira/CP2.git</w:t>
         </w:r>
       </w:hyperlink>
     </w:p>
@@ -191,23 +175,7 @@
             <w:rFonts w:ascii="Arial" w:hAnsi="Arial" w:cs="Arial"/>
             <w:sz w:val="24"/>
           </w:rPr>
-          <w:t>https://is</w:t>
-        </w:r>
-        <w:r>
-          <w:rPr>
-            <w:rStyle w:val="Hyperlink"/>
-            <w:rFonts w:ascii="Arial" w:hAnsi="Arial" w:cs="Arial"/>
-            <w:sz w:val="24"/>
-          </w:rPr>
-          <w:t>a</w:t>
-        </w:r>
-        <w:r>
-          <w:rPr>
-            <w:rStyle w:val="Hyperlink"/>
-            <w:rFonts w:ascii="Arial" w:hAnsi="Arial" w:cs="Arial"/>
-            <w:sz w:val="24"/>
-          </w:rPr>
-          <w:t>bellajferreira.github.io/CP2/</w:t>
+          <w:t>https://isabellajferreira.github.io/CP2/</w:t>
         </w:r>
       </w:hyperlink>
     </w:p>
@@ -446,15 +414,13 @@
       <w:r>
         <w:rPr>
           <w:rFonts w:ascii="Arial" w:hAnsi="Arial" w:cs="Arial"/>
-          <w:noProof/>
-          <w:sz w:val="24"/>
-          <w:lang w:eastAsia="pt-BR"/>
+          <w:sz w:val="24"/>
         </w:rPr>
         <w:drawing>
-          <wp:inline distT="0" distB="0" distL="0" distR="0" wp14:anchorId="5D807766" wp14:editId="07ED8543">
-            <wp:extent cx="5400040" cy="3496945"/>
-            <wp:effectExtent l="0" t="0" r="0" b="8255"/>
-            <wp:docPr id="9" name="Imagem 9"/>
+          <wp:inline distT="0" distB="0" distL="0" distR="0" wp14:anchorId="739696C8" wp14:editId="32ABA49D">
+            <wp:extent cx="5400040" cy="3509010"/>
+            <wp:effectExtent l="0" t="0" r="0" b="0"/>
+            <wp:docPr id="4" name="Imagem 4"/>
             <wp:cNvGraphicFramePr>
               <a:graphicFrameLocks xmlns:a="http://schemas.openxmlformats.org/drawingml/2006/main" noChangeAspect="1"/>
             </wp:cNvGraphicFramePr>
@@ -474,7 +440,7 @@
                   <pic:spPr>
                     <a:xfrm>
                       <a:off x="0" y="0"/>
-                      <a:ext cx="5400040" cy="3496945"/>
+                      <a:ext cx="5400040" cy="3509010"/>
                     </a:xfrm>
                     <a:prstGeom prst="rect">
                       <a:avLst/>
@@ -495,15 +461,6 @@
           <w:sz w:val="24"/>
         </w:rPr>
       </w:pPr>
-    </w:p>
-    <w:p>
-      <w:pPr>
-        <w:jc w:val="both"/>
-        <w:rPr>
-          <w:rFonts w:ascii="Arial" w:hAnsi="Arial" w:cs="Arial"/>
-          <w:sz w:val="24"/>
-        </w:rPr>
-      </w:pPr>
       <w:r>
         <w:rPr>
           <w:rFonts w:ascii="Arial" w:hAnsi="Arial" w:cs="Arial"/>
@@ -530,15 +487,13 @@
       <w:r>
         <w:rPr>
           <w:rFonts w:ascii="Arial" w:hAnsi="Arial" w:cs="Arial"/>
-          <w:noProof/>
-          <w:sz w:val="24"/>
-          <w:lang w:eastAsia="pt-BR"/>
+          <w:sz w:val="24"/>
         </w:rPr>
         <w:drawing>
-          <wp:inline distT="0" distB="0" distL="0" distR="0" wp14:anchorId="34397081" wp14:editId="0ECB4BC1">
-            <wp:extent cx="5400040" cy="3554730"/>
-            <wp:effectExtent l="0" t="0" r="0" b="7620"/>
-            <wp:docPr id="10" name="Imagem 10"/>
+          <wp:inline distT="0" distB="0" distL="0" distR="0" wp14:anchorId="198D45C9" wp14:editId="37F6974B">
+            <wp:extent cx="5400040" cy="3503295"/>
+            <wp:effectExtent l="0" t="0" r="0" b="1905"/>
+            <wp:docPr id="5" name="Imagem 5"/>
             <wp:cNvGraphicFramePr>
               <a:graphicFrameLocks xmlns:a="http://schemas.openxmlformats.org/drawingml/2006/main" noChangeAspect="1"/>
             </wp:cNvGraphicFramePr>
@@ -558,7 +513,7 @@
                   <pic:spPr>
                     <a:xfrm>
                       <a:off x="0" y="0"/>
-                      <a:ext cx="5400040" cy="3554730"/>
+                      <a:ext cx="5400040" cy="3503295"/>
                     </a:xfrm>
                     <a:prstGeom prst="rect">
                       <a:avLst/>
@@ -621,15 +576,13 @@
       <w:r>
         <w:rPr>
           <w:rFonts w:ascii="Arial" w:hAnsi="Arial" w:cs="Arial"/>
-          <w:noProof/>
-          <w:sz w:val="24"/>
-          <w:lang w:eastAsia="pt-BR"/>
+          <w:sz w:val="24"/>
         </w:rPr>
         <w:drawing>
-          <wp:inline distT="0" distB="0" distL="0" distR="0" wp14:anchorId="1E1F31DC" wp14:editId="4BBD9169">
-            <wp:extent cx="5400040" cy="3011170"/>
+          <wp:inline distT="0" distB="0" distL="0" distR="0" wp14:anchorId="32CF190E" wp14:editId="55008282">
+            <wp:extent cx="5400040" cy="2765425"/>
             <wp:effectExtent l="0" t="0" r="0" b="0"/>
-            <wp:docPr id="11" name="Imagem 11"/>
+            <wp:docPr id="6" name="Imagem 6"/>
             <wp:cNvGraphicFramePr>
               <a:graphicFrameLocks xmlns:a="http://schemas.openxmlformats.org/drawingml/2006/main" noChangeAspect="1"/>
             </wp:cNvGraphicFramePr>
@@ -649,7 +602,7 @@
                   <pic:spPr>
                     <a:xfrm>
                       <a:off x="0" y="0"/>
-                      <a:ext cx="5400040" cy="3011170"/>
+                      <a:ext cx="5400040" cy="2765425"/>
                     </a:xfrm>
                     <a:prstGeom prst="rect">
                       <a:avLst/>
@@ -670,15 +623,6 @@
           <w:sz w:val="24"/>
         </w:rPr>
       </w:pPr>
-    </w:p>
-    <w:p>
-      <w:pPr>
-        <w:jc w:val="both"/>
-        <w:rPr>
-          <w:rFonts w:ascii="Arial" w:hAnsi="Arial" w:cs="Arial"/>
-          <w:sz w:val="24"/>
-        </w:rPr>
-      </w:pPr>
       <w:r>
         <w:rPr>
           <w:rFonts w:ascii="Arial" w:hAnsi="Arial" w:cs="Arial"/>
@@ -698,15 +642,13 @@
       <w:r>
         <w:rPr>
           <w:rFonts w:ascii="Arial" w:hAnsi="Arial" w:cs="Arial"/>
-          <w:noProof/>
-          <w:sz w:val="24"/>
-          <w:lang w:eastAsia="pt-BR"/>
+          <w:sz w:val="24"/>
         </w:rPr>
         <w:drawing>
-          <wp:inline distT="0" distB="0" distL="0" distR="0" wp14:anchorId="4C75E155" wp14:editId="1ED00C6D">
-            <wp:extent cx="5400040" cy="1652270"/>
-            <wp:effectExtent l="0" t="0" r="0" b="5080"/>
-            <wp:docPr id="12" name="Imagem 12"/>
+          <wp:inline distT="0" distB="0" distL="0" distR="0" wp14:anchorId="72113777" wp14:editId="5EC1E47F">
+            <wp:extent cx="5400040" cy="1634490"/>
+            <wp:effectExtent l="0" t="0" r="0" b="3810"/>
+            <wp:docPr id="7" name="Imagem 7"/>
             <wp:cNvGraphicFramePr>
               <a:graphicFrameLocks xmlns:a="http://schemas.openxmlformats.org/drawingml/2006/main" noChangeAspect="1"/>
             </wp:cNvGraphicFramePr>
@@ -726,7 +668,7 @@
                   <pic:spPr>
                     <a:xfrm>
                       <a:off x="0" y="0"/>
-                      <a:ext cx="5400040" cy="1652270"/>
+                      <a:ext cx="5400040" cy="1634490"/>
                     </a:xfrm>
                     <a:prstGeom prst="rect">
                       <a:avLst/>
@@ -780,8 +722,6 @@
           <w:sz w:val="24"/>
         </w:rPr>
       </w:pPr>
-      <w:bookmarkStart w:id="0" w:name="_GoBack"/>
-      <w:bookmarkEnd w:id="0"/>
       <w:r>
         <w:rPr>
           <w:rFonts w:ascii="Arial" w:hAnsi="Arial" w:cs="Arial"/>
@@ -951,10 +891,10 @@
           <w:sz w:val="24"/>
         </w:rPr>
         <w:drawing>
-          <wp:inline distT="0" distB="0" distL="0" distR="0" wp14:anchorId="10D6E659" wp14:editId="213DA5C3">
-            <wp:extent cx="5400040" cy="2489200"/>
-            <wp:effectExtent l="0" t="0" r="0" b="6350"/>
-            <wp:docPr id="2" name="Imagem 2"/>
+          <wp:inline distT="0" distB="0" distL="0" distR="0" wp14:anchorId="382F6333" wp14:editId="4EB45072">
+            <wp:extent cx="5400040" cy="2543175"/>
+            <wp:effectExtent l="0" t="0" r="0" b="9525"/>
+            <wp:docPr id="8" name="Imagem 8"/>
             <wp:cNvGraphicFramePr>
               <a:graphicFrameLocks xmlns:a="http://schemas.openxmlformats.org/drawingml/2006/main" noChangeAspect="1"/>
             </wp:cNvGraphicFramePr>
@@ -974,7 +914,7 @@
                   <pic:spPr>
                     <a:xfrm>
                       <a:off x="0" y="0"/>
-                      <a:ext cx="5400040" cy="2489200"/>
+                      <a:ext cx="5400040" cy="2543175"/>
                     </a:xfrm>
                     <a:prstGeom prst="rect">
                       <a:avLst/>
@@ -986,6 +926,8 @@
           </wp:inline>
         </w:drawing>
       </w:r>
+      <w:bookmarkStart w:id="0" w:name="_GoBack"/>
+      <w:bookmarkEnd w:id="0"/>
     </w:p>
     <w:p>
       <w:pPr>

</xml_diff>